<commit_message>
Added week 8 to process report
</commit_message>
<xml_diff>
--- a/AGILE Procces Report.docx
+++ b/AGILE Procces Report.docx
@@ -215,6 +215,13 @@
         </w:p>
         <w:sdt>
           <w:sdtPr>
+            <w:rPr>
+              <w:rFonts w:ascii="Times New Roman" w:eastAsia="Times New Roman" w:hAnsi="Times New Roman" w:cs="Times New Roman"/>
+              <w:color w:val="auto"/>
+              <w:sz w:val="24"/>
+              <w:szCs w:val="24"/>
+              <w:lang w:eastAsia="en-GB"/>
+            </w:rPr>
             <w:id w:val="1454913449"/>
             <w:docPartObj>
               <w:docPartGallery w:val="Table of Contents"/>
@@ -223,14 +230,9 @@
           </w:sdtPr>
           <w:sdtEndPr>
             <w:rPr>
-              <w:rFonts w:ascii="Times New Roman" w:eastAsia="Times New Roman" w:hAnsi="Times New Roman" w:cs="Times New Roman"/>
               <w:b/>
               <w:bCs/>
               <w:noProof/>
-              <w:color w:val="auto"/>
-              <w:sz w:val="24"/>
-              <w:szCs w:val="24"/>
-              <w:lang w:eastAsia="en-GB"/>
             </w:rPr>
           </w:sdtEndPr>
           <w:sdtContent>
@@ -265,7 +267,7 @@
               <w:r>
                 <w:fldChar w:fldCharType="separate"/>
               </w:r>
-              <w:hyperlink w:anchor="_Toc37292898" w:history="1">
+              <w:hyperlink w:anchor="_Toc37897833" w:history="1">
                 <w:r>
                   <w:rPr>
                     <w:rStyle w:val="Hyperlink"/>
@@ -292,7 +294,7 @@
                     <w:noProof/>
                     <w:webHidden/>
                   </w:rPr>
-                  <w:instrText xml:space="preserve"> PAGEREF _Toc37292898 \h </w:instrText>
+                  <w:instrText xml:space="preserve"> PAGEREF _Toc37897833 \h </w:instrText>
                 </w:r>
                 <w:r>
                   <w:rPr>
@@ -313,6 +315,78 @@
                     <w:webHidden/>
                   </w:rPr>
                   <w:t>2</w:t>
+                </w:r>
+                <w:r>
+                  <w:rPr>
+                    <w:noProof/>
+                    <w:webHidden/>
+                  </w:rPr>
+                  <w:fldChar w:fldCharType="end"/>
+                </w:r>
+              </w:hyperlink>
+            </w:p>
+            <w:p>
+              <w:pPr>
+                <w:pStyle w:val="TOC1"/>
+                <w:tabs>
+                  <w:tab w:val="right" w:leader="dot" w:pos="9019"/>
+                </w:tabs>
+                <w:rPr>
+                  <w:rFonts w:asciiTheme="minorHAnsi" w:eastAsiaTheme="minorEastAsia" w:hAnsiTheme="minorHAnsi" w:cstheme="minorBidi"/>
+                  <w:noProof/>
+                  <w:color w:val="auto"/>
+                  <w:sz w:val="22"/>
+                  <w:szCs w:val="22"/>
+                </w:rPr>
+              </w:pPr>
+              <w:hyperlink w:anchor="_Toc37897834" w:history="1">
+                <w:r>
+                  <w:rPr>
+                    <w:rStyle w:val="Hyperlink"/>
+                    <w:noProof/>
+                  </w:rPr>
+                  <w:t>Week 8</w:t>
+                </w:r>
+                <w:r>
+                  <w:rPr>
+                    <w:noProof/>
+                    <w:webHidden/>
+                  </w:rPr>
+                  <w:tab/>
+                </w:r>
+                <w:r>
+                  <w:rPr>
+                    <w:noProof/>
+                    <w:webHidden/>
+                  </w:rPr>
+                  <w:fldChar w:fldCharType="begin"/>
+                </w:r>
+                <w:r>
+                  <w:rPr>
+                    <w:noProof/>
+                    <w:webHidden/>
+                  </w:rPr>
+                  <w:instrText xml:space="preserve"> PAGEREF _Toc37897834 \h </w:instrText>
+                </w:r>
+                <w:r>
+                  <w:rPr>
+                    <w:noProof/>
+                    <w:webHidden/>
+                  </w:rPr>
+                </w:r>
+                <w:r>
+                  <w:rPr>
+                    <w:noProof/>
+                    <w:webHidden/>
+                  </w:rPr>
+                  <w:fldChar w:fldCharType="separate"/>
+                </w:r>
+                <w:r>
+                  <w:rPr>
+                    <w:noProof/>
+                    <w:webHidden/>
+                  </w:rPr>
+                  <w:t>3</w:t>
                 </w:r>
                 <w:r>
                   <w:rPr>
@@ -359,17 +433,15 @@
             <w:br w:type="page"/>
           </w:r>
         </w:p>
-        <w:bookmarkStart w:id="0" w:name="_GoBack" w:displacedByCustomXml="next"/>
-        <w:bookmarkEnd w:id="0" w:displacedByCustomXml="next"/>
       </w:sdtContent>
     </w:sdt>
     <w:p>
       <w:pPr>
         <w:pStyle w:val="Heading1"/>
       </w:pPr>
-      <w:bookmarkStart w:id="1" w:name="_mbjsiz6n6jlo" w:colFirst="0" w:colLast="0"/>
-      <w:bookmarkStart w:id="2" w:name="_Toc37292898"/>
-      <w:bookmarkEnd w:id="1"/>
+      <w:bookmarkStart w:id="0" w:name="_mbjsiz6n6jlo" w:colFirst="0" w:colLast="0"/>
+      <w:bookmarkStart w:id="1" w:name="_Toc37897833"/>
+      <w:bookmarkEnd w:id="0"/>
       <w:r>
         <w:lastRenderedPageBreak/>
         <w:t xml:space="preserve">Week </w:t>
@@ -377,7 +449,7 @@
       <w:r>
         <w:t>7</w:t>
       </w:r>
-      <w:bookmarkEnd w:id="2"/>
+      <w:bookmarkEnd w:id="1"/>
     </w:p>
     <w:p>
       <w:pPr>
@@ -549,6 +621,218 @@
         <w:t xml:space="preserve"> process report</w:t>
       </w:r>
     </w:p>
+    <w:p>
+      <w:r>
+        <w:br/>
+      </w:r>
+    </w:p>
+    <w:p>
+      <w:pPr>
+        <w:spacing w:line="276" w:lineRule="auto"/>
+      </w:pPr>
+      <w:r>
+        <w:br w:type="page"/>
+      </w:r>
+    </w:p>
+    <w:p>
+      <w:pPr>
+        <w:pStyle w:val="Heading1"/>
+      </w:pPr>
+      <w:bookmarkStart w:id="2" w:name="_Toc37897834"/>
+      <w:r>
+        <w:lastRenderedPageBreak/>
+        <w:t xml:space="preserve">Week </w:t>
+      </w:r>
+      <w:r>
+        <w:t>8</w:t>
+      </w:r>
+      <w:bookmarkEnd w:id="2"/>
+    </w:p>
+    <w:p>
+      <w:pPr>
+        <w:rPr>
+          <w:color w:val="943634" w:themeColor="accent2" w:themeShade="BF"/>
+        </w:rPr>
+      </w:pPr>
+    </w:p>
+    <w:p>
+      <w:r>
+        <w:rPr>
+          <w:color w:val="943634" w:themeColor="accent2" w:themeShade="BF"/>
+        </w:rPr>
+        <w:t>Meeting Date</w:t>
+      </w:r>
+      <w:r>
+        <w:t xml:space="preserve"> | </w:t>
+      </w:r>
+      <w:r>
+        <w:rPr>
+          <w:color w:val="943634" w:themeColor="accent2" w:themeShade="BF"/>
+        </w:rPr>
+        <w:t>time</w:t>
+      </w:r>
+      <w:r>
+        <w:t xml:space="preserve"> </w:t>
+      </w:r>
+      <w:r>
+        <w:t>0</w:t>
+      </w:r>
+      <w:r>
+        <w:rPr>
+          <w:i/>
+        </w:rPr>
+        <w:t>9</w:t>
+      </w:r>
+      <w:r>
+        <w:rPr>
+          <w:i/>
+        </w:rPr>
+        <w:t>.0</w:t>
+      </w:r>
+      <w:r>
+        <w:rPr>
+          <w:i/>
+        </w:rPr>
+        <w:t>4</w:t>
+      </w:r>
+      <w:r>
+        <w:rPr>
+          <w:i/>
+        </w:rPr>
+        <w:t>.20</w:t>
+      </w:r>
+      <w:r>
+        <w:rPr>
+          <w:i/>
+        </w:rPr>
+        <w:t>20</w:t>
+      </w:r>
+      <w:r>
+        <w:t xml:space="preserve"> | </w:t>
+      </w:r>
+      <w:r>
+        <w:rPr>
+          <w:i/>
+        </w:rPr>
+        <w:t>11</w:t>
+      </w:r>
+      <w:r>
+        <w:rPr>
+          <w:i/>
+        </w:rPr>
+        <w:t>:</w:t>
+      </w:r>
+      <w:r>
+        <w:rPr>
+          <w:i/>
+        </w:rPr>
+        <w:t>30</w:t>
+      </w:r>
+      <w:r>
+        <w:t xml:space="preserve"> | </w:t>
+      </w:r>
+      <w:r>
+        <w:rPr>
+          <w:color w:val="943634" w:themeColor="accent2" w:themeShade="BF"/>
+        </w:rPr>
+        <w:t xml:space="preserve">Meeting location </w:t>
+      </w:r>
+      <w:r>
+        <w:rPr>
+          <w:i/>
+        </w:rPr>
+        <w:t>Fontys R1</w:t>
+      </w:r>
+    </w:p>
+    <w:p/>
+    <w:p>
+      <w:r>
+        <w:t xml:space="preserve">This week we concluded that we should update the master feature list. We also started working on peer reviews, updating all documents related to the database and design, and made sure that we need to test our app for the next iteration. We also discussed how to </w:t>
+      </w:r>
+    </w:p>
+    <w:p>
+      <w:r>
+        <w:t>refactoring the code.</w:t>
+      </w:r>
+    </w:p>
+    <w:p/>
+    <w:p>
+      <w:pPr>
+        <w:rPr>
+          <w:color w:val="0070C0"/>
+        </w:rPr>
+      </w:pPr>
+      <w:r>
+        <w:rPr>
+          <w:color w:val="0070C0"/>
+        </w:rPr>
+        <w:t>Completed Tasks</w:t>
+      </w:r>
+    </w:p>
+    <w:p>
+      <w:pPr>
+        <w:pStyle w:val="ListParagraph"/>
+        <w:numPr>
+          <w:ilvl w:val="0"/>
+          <w:numId w:val="33"/>
+        </w:numPr>
+        <w:rPr>
+          <w:color w:val="auto"/>
+          <w:szCs w:val="24"/>
+        </w:rPr>
+      </w:pPr>
+      <w:r>
+        <w:t>Everyone started working on refactoring the code.</w:t>
+      </w:r>
+    </w:p>
+    <w:p>
+      <w:pPr>
+        <w:pStyle w:val="ListParagraph"/>
+        <w:numPr>
+          <w:ilvl w:val="0"/>
+          <w:numId w:val="33"/>
+        </w:numPr>
+        <w:rPr>
+          <w:color w:val="auto"/>
+          <w:szCs w:val="24"/>
+        </w:rPr>
+      </w:pPr>
+      <w:r>
+        <w:t>Radoslav updated the process report</w:t>
+      </w:r>
+    </w:p>
+    <w:p>
+      <w:pPr>
+        <w:pStyle w:val="ListParagraph"/>
+        <w:numPr>
+          <w:ilvl w:val="0"/>
+          <w:numId w:val="33"/>
+        </w:numPr>
+        <w:rPr>
+          <w:color w:val="auto"/>
+          <w:szCs w:val="24"/>
+        </w:rPr>
+      </w:pPr>
+      <w:r>
+        <w:t>Lukas added a DB helper class</w:t>
+      </w:r>
+    </w:p>
+    <w:p>
+      <w:pPr>
+        <w:pStyle w:val="ListParagraph"/>
+        <w:numPr>
+          <w:ilvl w:val="0"/>
+          <w:numId w:val="33"/>
+        </w:numPr>
+        <w:rPr>
+          <w:color w:val="auto"/>
+          <w:szCs w:val="24"/>
+        </w:rPr>
+      </w:pPr>
+      <w:r>
+        <w:t xml:space="preserve">Everyone discussed internally what we should work on for the remainder of the week </w:t>
+      </w:r>
+    </w:p>
     <w:sectPr>
       <w:headerReference w:type="default" r:id="rId10"/>
       <w:footerReference w:type="default" r:id="rId11"/>
@@ -1564,6 +1848,95 @@
     </w:lvl>
   </w:abstractNum>
   <w:abstractNum w:abstractNumId="8" w15:restartNumberingAfterBreak="0">
+    <w:nsid w:val="20800999"/>
+    <w:multiLevelType w:val="hybridMultilevel"/>
+    <w:tmpl w:val="AE3496A8"/>
+    <w:lvl w:ilvl="0" w:tplc="2B6674CE">
+      <w:start w:val="1"/>
+      <w:numFmt w:val="decimal"/>
+      <w:lvlText w:val="%1)"/>
+      <w:lvlJc w:val="left"/>
+      <w:pPr>
+        <w:ind w:left="630" w:hanging="360"/>
+      </w:pPr>
+      <w:rPr>
+        <w:rFonts w:ascii="Abadi Extra Light" w:hAnsi="Abadi Extra Light" w:hint="default"/>
+      </w:rPr>
+    </w:lvl>
+    <w:lvl w:ilvl="1" w:tplc="04020019" w:tentative="1">
+      <w:start w:val="1"/>
+      <w:numFmt w:val="lowerLetter"/>
+      <w:lvlText w:val="%2."/>
+      <w:lvlJc w:val="left"/>
+      <w:pPr>
+        <w:ind w:left="1350" w:hanging="360"/>
+      </w:pPr>
+    </w:lvl>
+    <w:lvl w:ilvl="2" w:tplc="0402001B" w:tentative="1">
+      <w:start w:val="1"/>
+      <w:numFmt w:val="lowerRoman"/>
+      <w:lvlText w:val="%3."/>
+      <w:lvlJc w:val="right"/>
+      <w:pPr>
+        <w:ind w:left="2070" w:hanging="180"/>
+      </w:pPr>
+    </w:lvl>
+    <w:lvl w:ilvl="3" w:tplc="0402000F" w:tentative="1">
+      <w:start w:val="1"/>
+      <w:numFmt w:val="decimal"/>
+      <w:lvlText w:val="%4."/>
+      <w:lvlJc w:val="left"/>
+      <w:pPr>
+        <w:ind w:left="2790" w:hanging="360"/>
+      </w:pPr>
+    </w:lvl>
+    <w:lvl w:ilvl="4" w:tplc="04020019" w:tentative="1">
+      <w:start w:val="1"/>
+      <w:numFmt w:val="lowerLetter"/>
+      <w:lvlText w:val="%5."/>
+      <w:lvlJc w:val="left"/>
+      <w:pPr>
+        <w:ind w:left="3510" w:hanging="360"/>
+      </w:pPr>
+    </w:lvl>
+    <w:lvl w:ilvl="5" w:tplc="0402001B" w:tentative="1">
+      <w:start w:val="1"/>
+      <w:numFmt w:val="lowerRoman"/>
+      <w:lvlText w:val="%6."/>
+      <w:lvlJc w:val="right"/>
+      <w:pPr>
+        <w:ind w:left="4230" w:hanging="180"/>
+      </w:pPr>
+    </w:lvl>
+    <w:lvl w:ilvl="6" w:tplc="0402000F" w:tentative="1">
+      <w:start w:val="1"/>
+      <w:numFmt w:val="decimal"/>
+      <w:lvlText w:val="%7."/>
+      <w:lvlJc w:val="left"/>
+      <w:pPr>
+        <w:ind w:left="4950" w:hanging="360"/>
+      </w:pPr>
+    </w:lvl>
+    <w:lvl w:ilvl="7" w:tplc="04020019" w:tentative="1">
+      <w:start w:val="1"/>
+      <w:numFmt w:val="lowerLetter"/>
+      <w:lvlText w:val="%8."/>
+      <w:lvlJc w:val="left"/>
+      <w:pPr>
+        <w:ind w:left="5670" w:hanging="360"/>
+      </w:pPr>
+    </w:lvl>
+    <w:lvl w:ilvl="8" w:tplc="0402001B" w:tentative="1">
+      <w:start w:val="1"/>
+      <w:numFmt w:val="lowerRoman"/>
+      <w:lvlText w:val="%9."/>
+      <w:lvlJc w:val="right"/>
+      <w:pPr>
+        <w:ind w:left="6390" w:hanging="180"/>
+      </w:pPr>
+    </w:lvl>
+  </w:abstractNum>
+  <w:abstractNum w:abstractNumId="9" w15:restartNumberingAfterBreak="0">
     <w:nsid w:val="215B58B3"/>
     <w:multiLevelType w:val="hybridMultilevel"/>
     <w:tmpl w:val="6EC85C42"/>
@@ -1652,7 +2025,7 @@
       </w:pPr>
     </w:lvl>
   </w:abstractNum>
-  <w:abstractNum w:abstractNumId="9" w15:restartNumberingAfterBreak="0">
+  <w:abstractNum w:abstractNumId="10" w15:restartNumberingAfterBreak="0">
     <w:nsid w:val="259E5CF9"/>
     <w:multiLevelType w:val="hybridMultilevel"/>
     <w:tmpl w:val="23860E7C"/>
@@ -1741,7 +2114,7 @@
       </w:pPr>
     </w:lvl>
   </w:abstractNum>
-  <w:abstractNum w:abstractNumId="10" w15:restartNumberingAfterBreak="0">
+  <w:abstractNum w:abstractNumId="11" w15:restartNumberingAfterBreak="0">
     <w:nsid w:val="2740094A"/>
     <w:multiLevelType w:val="hybridMultilevel"/>
     <w:tmpl w:val="DBA26466"/>
@@ -1830,7 +2203,7 @@
       </w:pPr>
     </w:lvl>
   </w:abstractNum>
-  <w:abstractNum w:abstractNumId="11" w15:restartNumberingAfterBreak="0">
+  <w:abstractNum w:abstractNumId="12" w15:restartNumberingAfterBreak="0">
     <w:nsid w:val="2BDF477E"/>
     <w:multiLevelType w:val="hybridMultilevel"/>
     <w:tmpl w:val="352644D2"/>
@@ -1916,7 +2289,7 @@
       </w:pPr>
     </w:lvl>
   </w:abstractNum>
-  <w:abstractNum w:abstractNumId="12" w15:restartNumberingAfterBreak="0">
+  <w:abstractNum w:abstractNumId="13" w15:restartNumberingAfterBreak="0">
     <w:nsid w:val="2F5C22F4"/>
     <w:multiLevelType w:val="hybridMultilevel"/>
     <w:tmpl w:val="64E043D6"/>
@@ -2005,7 +2378,7 @@
       </w:pPr>
     </w:lvl>
   </w:abstractNum>
-  <w:abstractNum w:abstractNumId="13" w15:restartNumberingAfterBreak="0">
+  <w:abstractNum w:abstractNumId="14" w15:restartNumberingAfterBreak="0">
     <w:nsid w:val="317625FB"/>
     <w:multiLevelType w:val="hybridMultilevel"/>
     <w:tmpl w:val="AA88A1EA"/>
@@ -2091,7 +2464,7 @@
       </w:pPr>
     </w:lvl>
   </w:abstractNum>
-  <w:abstractNum w:abstractNumId="14" w15:restartNumberingAfterBreak="0">
+  <w:abstractNum w:abstractNumId="15" w15:restartNumberingAfterBreak="0">
     <w:nsid w:val="34B94AC0"/>
     <w:multiLevelType w:val="hybridMultilevel"/>
     <w:tmpl w:val="E25A3950"/>
@@ -2177,7 +2550,7 @@
       </w:pPr>
     </w:lvl>
   </w:abstractNum>
-  <w:abstractNum w:abstractNumId="15" w15:restartNumberingAfterBreak="0">
+  <w:abstractNum w:abstractNumId="16" w15:restartNumberingAfterBreak="0">
     <w:nsid w:val="39EE0FFC"/>
     <w:multiLevelType w:val="hybridMultilevel"/>
     <w:tmpl w:val="F94C788C"/>
@@ -2266,7 +2639,7 @@
       </w:pPr>
     </w:lvl>
   </w:abstractNum>
-  <w:abstractNum w:abstractNumId="16" w15:restartNumberingAfterBreak="0">
+  <w:abstractNum w:abstractNumId="17" w15:restartNumberingAfterBreak="0">
     <w:nsid w:val="3DF10604"/>
     <w:multiLevelType w:val="multilevel"/>
     <w:tmpl w:val="FF7AACFA"/>
@@ -2379,7 +2752,7 @@
       </w:rPr>
     </w:lvl>
   </w:abstractNum>
-  <w:abstractNum w:abstractNumId="17" w15:restartNumberingAfterBreak="0">
+  <w:abstractNum w:abstractNumId="18" w15:restartNumberingAfterBreak="0">
     <w:nsid w:val="3EB43082"/>
     <w:multiLevelType w:val="hybridMultilevel"/>
     <w:tmpl w:val="AE3496A8"/>
@@ -2468,7 +2841,7 @@
       </w:pPr>
     </w:lvl>
   </w:abstractNum>
-  <w:abstractNum w:abstractNumId="18" w15:restartNumberingAfterBreak="0">
+  <w:abstractNum w:abstractNumId="19" w15:restartNumberingAfterBreak="0">
     <w:nsid w:val="3F387F11"/>
     <w:multiLevelType w:val="hybridMultilevel"/>
     <w:tmpl w:val="2B7456BA"/>
@@ -2581,7 +2954,7 @@
       </w:rPr>
     </w:lvl>
   </w:abstractNum>
-  <w:abstractNum w:abstractNumId="19" w15:restartNumberingAfterBreak="0">
+  <w:abstractNum w:abstractNumId="20" w15:restartNumberingAfterBreak="0">
     <w:nsid w:val="41BA3761"/>
     <w:multiLevelType w:val="hybridMultilevel"/>
     <w:tmpl w:val="A0985254"/>
@@ -2669,7 +3042,7 @@
       </w:pPr>
     </w:lvl>
   </w:abstractNum>
-  <w:abstractNum w:abstractNumId="20" w15:restartNumberingAfterBreak="0">
+  <w:abstractNum w:abstractNumId="21" w15:restartNumberingAfterBreak="0">
     <w:nsid w:val="46AB60A4"/>
     <w:multiLevelType w:val="hybridMultilevel"/>
     <w:tmpl w:val="F94C788C"/>
@@ -2758,7 +3131,7 @@
       </w:pPr>
     </w:lvl>
   </w:abstractNum>
-  <w:abstractNum w:abstractNumId="21" w15:restartNumberingAfterBreak="0">
+  <w:abstractNum w:abstractNumId="22" w15:restartNumberingAfterBreak="0">
     <w:nsid w:val="46B9700D"/>
     <w:multiLevelType w:val="hybridMultilevel"/>
     <w:tmpl w:val="0CBAB658"/>
@@ -2844,7 +3217,7 @@
       </w:pPr>
     </w:lvl>
   </w:abstractNum>
-  <w:abstractNum w:abstractNumId="22" w15:restartNumberingAfterBreak="0">
+  <w:abstractNum w:abstractNumId="23" w15:restartNumberingAfterBreak="0">
     <w:nsid w:val="47FD7D93"/>
     <w:multiLevelType w:val="hybridMultilevel"/>
     <w:tmpl w:val="E25A3950"/>
@@ -2930,7 +3303,7 @@
       </w:pPr>
     </w:lvl>
   </w:abstractNum>
-  <w:abstractNum w:abstractNumId="23" w15:restartNumberingAfterBreak="0">
+  <w:abstractNum w:abstractNumId="24" w15:restartNumberingAfterBreak="0">
     <w:nsid w:val="4DB277CD"/>
     <w:multiLevelType w:val="hybridMultilevel"/>
     <w:tmpl w:val="64E043D6"/>
@@ -3019,7 +3392,7 @@
       </w:pPr>
     </w:lvl>
   </w:abstractNum>
-  <w:abstractNum w:abstractNumId="24" w15:restartNumberingAfterBreak="0">
+  <w:abstractNum w:abstractNumId="25" w15:restartNumberingAfterBreak="0">
     <w:nsid w:val="527938B8"/>
     <w:multiLevelType w:val="hybridMultilevel"/>
     <w:tmpl w:val="3B1E4334"/>
@@ -3131,7 +3504,7 @@
       </w:rPr>
     </w:lvl>
   </w:abstractNum>
-  <w:abstractNum w:abstractNumId="25" w15:restartNumberingAfterBreak="0">
+  <w:abstractNum w:abstractNumId="26" w15:restartNumberingAfterBreak="0">
     <w:nsid w:val="58E46C03"/>
     <w:multiLevelType w:val="hybridMultilevel"/>
     <w:tmpl w:val="352644D2"/>
@@ -3217,7 +3590,7 @@
       </w:pPr>
     </w:lvl>
   </w:abstractNum>
-  <w:abstractNum w:abstractNumId="26" w15:restartNumberingAfterBreak="0">
+  <w:abstractNum w:abstractNumId="27" w15:restartNumberingAfterBreak="0">
     <w:nsid w:val="5CFD1476"/>
     <w:multiLevelType w:val="multilevel"/>
     <w:tmpl w:val="701426BE"/>
@@ -3335,7 +3708,7 @@
       </w:rPr>
     </w:lvl>
   </w:abstractNum>
-  <w:abstractNum w:abstractNumId="27" w15:restartNumberingAfterBreak="0">
+  <w:abstractNum w:abstractNumId="28" w15:restartNumberingAfterBreak="0">
     <w:nsid w:val="69A828D2"/>
     <w:multiLevelType w:val="hybridMultilevel"/>
     <w:tmpl w:val="6504B444"/>
@@ -3446,7 +3819,7 @@
       </w:rPr>
     </w:lvl>
   </w:abstractNum>
-  <w:abstractNum w:abstractNumId="28" w15:restartNumberingAfterBreak="0">
+  <w:abstractNum w:abstractNumId="29" w15:restartNumberingAfterBreak="0">
     <w:nsid w:val="76125FC7"/>
     <w:multiLevelType w:val="hybridMultilevel"/>
     <w:tmpl w:val="31BA3870"/>
@@ -3559,7 +3932,7 @@
       </w:rPr>
     </w:lvl>
   </w:abstractNum>
-  <w:abstractNum w:abstractNumId="29" w15:restartNumberingAfterBreak="0">
+  <w:abstractNum w:abstractNumId="30" w15:restartNumberingAfterBreak="0">
     <w:nsid w:val="78BC1740"/>
     <w:multiLevelType w:val="hybridMultilevel"/>
     <w:tmpl w:val="5EAA1812"/>
@@ -3671,7 +4044,7 @@
       </w:rPr>
     </w:lvl>
   </w:abstractNum>
-  <w:abstractNum w:abstractNumId="30" w15:restartNumberingAfterBreak="0">
+  <w:abstractNum w:abstractNumId="31" w15:restartNumberingAfterBreak="0">
     <w:nsid w:val="7E892835"/>
     <w:multiLevelType w:val="hybridMultilevel"/>
     <w:tmpl w:val="64E043D6"/>
@@ -3760,7 +4133,7 @@
       </w:pPr>
     </w:lvl>
   </w:abstractNum>
-  <w:abstractNum w:abstractNumId="31" w15:restartNumberingAfterBreak="0">
+  <w:abstractNum w:abstractNumId="32" w15:restartNumberingAfterBreak="0">
     <w:nsid w:val="7FAE0B4A"/>
     <w:multiLevelType w:val="hybridMultilevel"/>
     <w:tmpl w:val="975C4D8C"/>
@@ -3876,52 +4249,52 @@
     <w:abstractNumId w:val="7"/>
   </w:num>
   <w:num w:numId="2">
-    <w:abstractNumId w:val="16"/>
+    <w:abstractNumId w:val="17"/>
   </w:num>
   <w:num w:numId="3">
-    <w:abstractNumId w:val="26"/>
+    <w:abstractNumId w:val="27"/>
   </w:num>
   <w:num w:numId="4">
-    <w:abstractNumId w:val="28"/>
+    <w:abstractNumId w:val="29"/>
   </w:num>
   <w:num w:numId="5">
-    <w:abstractNumId w:val="29"/>
+    <w:abstractNumId w:val="30"/>
   </w:num>
   <w:num w:numId="6">
     <w:abstractNumId w:val="4"/>
   </w:num>
   <w:num w:numId="7">
-    <w:abstractNumId w:val="24"/>
+    <w:abstractNumId w:val="25"/>
   </w:num>
   <w:num w:numId="8">
-    <w:abstractNumId w:val="10"/>
+    <w:abstractNumId w:val="11"/>
   </w:num>
   <w:num w:numId="9">
-    <w:abstractNumId w:val="8"/>
+    <w:abstractNumId w:val="9"/>
   </w:num>
   <w:num w:numId="10">
     <w:abstractNumId w:val="3"/>
   </w:num>
   <w:num w:numId="11">
+    <w:abstractNumId w:val="20"/>
+  </w:num>
+  <w:num w:numId="12">
     <w:abstractNumId w:val="19"/>
   </w:num>
-  <w:num w:numId="12">
+  <w:num w:numId="13">
+    <w:abstractNumId w:val="32"/>
+  </w:num>
+  <w:num w:numId="14">
+    <w:abstractNumId w:val="28"/>
+  </w:num>
+  <w:num w:numId="15">
     <w:abstractNumId w:val="18"/>
   </w:num>
-  <w:num w:numId="13">
-    <w:abstractNumId w:val="31"/>
-  </w:num>
-  <w:num w:numId="14">
-    <w:abstractNumId w:val="27"/>
-  </w:num>
-  <w:num w:numId="15">
-    <w:abstractNumId w:val="17"/>
-  </w:num>
   <w:num w:numId="16">
-    <w:abstractNumId w:val="23"/>
+    <w:abstractNumId w:val="24"/>
   </w:num>
   <w:num w:numId="17">
-    <w:abstractNumId w:val="30"/>
+    <w:abstractNumId w:val="31"/>
   </w:num>
   <w:num w:numId="18">
     <w:abstractNumId w:val="2"/>
@@ -3930,28 +4303,28 @@
     <w:abstractNumId w:val="6"/>
   </w:num>
   <w:num w:numId="20">
+    <w:abstractNumId w:val="15"/>
+  </w:num>
+  <w:num w:numId="21">
+    <w:abstractNumId w:val="23"/>
+  </w:num>
+  <w:num w:numId="22">
     <w:abstractNumId w:val="14"/>
   </w:num>
-  <w:num w:numId="21">
-    <w:abstractNumId w:val="22"/>
-  </w:num>
-  <w:num w:numId="22">
+  <w:num w:numId="23">
     <w:abstractNumId w:val="13"/>
-  </w:num>
-  <w:num w:numId="23">
-    <w:abstractNumId w:val="12"/>
   </w:num>
   <w:num w:numId="24">
     <w:abstractNumId w:val="0"/>
   </w:num>
   <w:num w:numId="25">
-    <w:abstractNumId w:val="15"/>
+    <w:abstractNumId w:val="16"/>
   </w:num>
   <w:num w:numId="26">
-    <w:abstractNumId w:val="20"/>
+    <w:abstractNumId w:val="21"/>
   </w:num>
   <w:num w:numId="27">
-    <w:abstractNumId w:val="9"/>
+    <w:abstractNumId w:val="10"/>
   </w:num>
   <w:num w:numId="28">
     <w:abstractNumId w:val="5"/>
@@ -3960,13 +4333,16 @@
     <w:abstractNumId w:val="1"/>
   </w:num>
   <w:num w:numId="30">
-    <w:abstractNumId w:val="25"/>
+    <w:abstractNumId w:val="26"/>
   </w:num>
   <w:num w:numId="31">
-    <w:abstractNumId w:val="11"/>
+    <w:abstractNumId w:val="12"/>
   </w:num>
   <w:num w:numId="32">
-    <w:abstractNumId w:val="21"/>
+    <w:abstractNumId w:val="22"/>
+  </w:num>
+  <w:num w:numId="33">
+    <w:abstractNumId w:val="8"/>
   </w:num>
 </w:numbering>
 </file>
@@ -5674,7 +6050,7 @@
 </file>
 
 <file path=customXml/itemProps1.xml><?xml version="1.0" encoding="utf-8"?>
-<ds:datastoreItem xmlns:ds="http://schemas.openxmlformats.org/officeDocument/2006/customXml" ds:itemID="{7200BE13-C2E7-48D3-A067-085347F9CECE}">
+<ds:datastoreItem xmlns:ds="http://schemas.openxmlformats.org/officeDocument/2006/customXml" ds:itemID="{DD58F05E-33A4-4668-AAAA-18988F6DEDCE}">
   <ds:schemaRefs>
     <ds:schemaRef ds:uri="http://schemas.openxmlformats.org/officeDocument/2006/bibliography"/>
   </ds:schemaRefs>

</xml_diff>

<commit_message>
Added 5 missing weeks to the AGILE Process Report Updated the Project BACKLOG document Updated the Project Plan
</commit_message>
<xml_diff>
--- a/AGILE Procces Report.docx
+++ b/AGILE Procces Report.docx
@@ -1092,10 +1092,7 @@
     <w:p/>
     <w:p>
       <w:r>
-        <w:t xml:space="preserve">This week we concluded that we </w:t>
-      </w:r>
-      <w:r>
-        <w:t>should create a list of restock request, adding a date for when the stock request was made, fire date for employees and not instantly deleting employees from the database, instead we should “soft delete” them. We also discussed what the statistics page should contain and what the website might look like.</w:t>
+        <w:t>This week we concluded that we should create a list of restock request, adding a date for when the stock request was made, fire date for employees and not instantly deleting employees from the database, instead we should “soft delete” them. We also discussed what the statistics page should contain and what the website might look like.</w:t>
       </w:r>
     </w:p>
     <w:p/>
@@ -1141,10 +1138,7 @@
         </w:rPr>
       </w:pPr>
       <w:r>
-        <w:t xml:space="preserve">Radoslav </w:t>
-      </w:r>
-      <w:r>
-        <w:t>worked on the login system of the website</w:t>
+        <w:t>Radoslav worked on the login system of the website</w:t>
       </w:r>
     </w:p>
     <w:p>
@@ -1305,10 +1299,7 @@
         <w:t>time</w:t>
       </w:r>
       <w:r>
-        <w:t xml:space="preserve"> </w:t>
-      </w:r>
-      <w:r>
-        <w:t>23</w:t>
+        <w:t xml:space="preserve"> 23</w:t>
       </w:r>
       <w:r>
         <w:rPr>
@@ -1374,10 +1365,7 @@
     <w:p/>
     <w:p>
       <w:r>
-        <w:t xml:space="preserve">This week we concluded that we should </w:t>
-      </w:r>
-      <w:r>
-        <w:t xml:space="preserve">add a password encryption for employees in the application and website. We also discussed adding BSN to </w:t>
+        <w:t xml:space="preserve">This week we concluded that we should add a password encryption for employees in the application and website. We also discussed adding BSN to </w:t>
       </w:r>
       <w:r>
         <w:t>employees,</w:t>
@@ -1565,6 +1553,244 @@
         <w:t xml:space="preserve">Lukas worked on employee information page </w:t>
       </w:r>
     </w:p>
+    <w:p/>
+    <w:p/>
+    <w:p/>
+    <w:p/>
+    <w:p/>
+    <w:p/>
+    <w:p/>
+    <w:p/>
+    <w:p/>
+    <w:p/>
+    <w:p/>
+    <w:p/>
+    <w:p/>
+    <w:p/>
+    <w:p/>
+    <w:p/>
+    <w:p/>
+    <w:p/>
+    <w:p/>
+    <w:p/>
+    <w:p/>
+    <w:p/>
+    <w:p/>
+    <w:p/>
+    <w:p/>
+    <w:p/>
+    <w:p/>
+    <w:p/>
+    <w:p/>
+    <w:p>
+      <w:pPr>
+        <w:pStyle w:val="Heading1"/>
+      </w:pPr>
+      <w:r>
+        <w:t xml:space="preserve">Week </w:t>
+      </w:r>
+      <w:r>
+        <w:t>1</w:t>
+      </w:r>
+      <w:r>
+        <w:t>1</w:t>
+      </w:r>
+    </w:p>
+    <w:p>
+      <w:pPr>
+        <w:rPr>
+          <w:color w:val="943634" w:themeColor="accent2" w:themeShade="BF"/>
+        </w:rPr>
+      </w:pPr>
+    </w:p>
+    <w:p>
+      <w:r>
+        <w:rPr>
+          <w:color w:val="943634" w:themeColor="accent2" w:themeShade="BF"/>
+        </w:rPr>
+        <w:t>Meeting Date</w:t>
+      </w:r>
+      <w:r>
+        <w:t xml:space="preserve"> | </w:t>
+      </w:r>
+      <w:r>
+        <w:rPr>
+          <w:color w:val="943634" w:themeColor="accent2" w:themeShade="BF"/>
+        </w:rPr>
+        <w:t>time</w:t>
+      </w:r>
+      <w:r>
+        <w:t xml:space="preserve"> </w:t>
+      </w:r>
+      <w:r>
+        <w:t>7</w:t>
+      </w:r>
+      <w:r>
+        <w:rPr>
+          <w:i/>
+        </w:rPr>
+        <w:t>.0</w:t>
+      </w:r>
+      <w:r>
+        <w:rPr>
+          <w:i/>
+        </w:rPr>
+        <w:t>4</w:t>
+      </w:r>
+      <w:r>
+        <w:rPr>
+          <w:i/>
+        </w:rPr>
+        <w:t>.20</w:t>
+      </w:r>
+      <w:r>
+        <w:rPr>
+          <w:i/>
+        </w:rPr>
+        <w:t>20</w:t>
+      </w:r>
+      <w:r>
+        <w:t xml:space="preserve"> | </w:t>
+      </w:r>
+      <w:r>
+        <w:rPr>
+          <w:i/>
+        </w:rPr>
+        <w:t>11</w:t>
+      </w:r>
+      <w:r>
+        <w:rPr>
+          <w:i/>
+        </w:rPr>
+        <w:t>:</w:t>
+      </w:r>
+      <w:r>
+        <w:rPr>
+          <w:i/>
+        </w:rPr>
+        <w:t>30</w:t>
+      </w:r>
+      <w:r>
+        <w:t xml:space="preserve"> | </w:t>
+      </w:r>
+      <w:r>
+        <w:rPr>
+          <w:color w:val="943634" w:themeColor="accent2" w:themeShade="BF"/>
+        </w:rPr>
+        <w:t xml:space="preserve">Meeting location </w:t>
+      </w:r>
+      <w:r>
+        <w:rPr>
+          <w:i/>
+        </w:rPr>
+        <w:t>Online</w:t>
+      </w:r>
+    </w:p>
+    <w:p/>
+    <w:p>
+      <w:r>
+        <w:t xml:space="preserve">In this week we discussed the upcoming client meeting and the goals that need to be reached </w:t>
+      </w:r>
+      <w:proofErr w:type="gramStart"/>
+      <w:r>
+        <w:t>in order to</w:t>
+      </w:r>
+      <w:proofErr w:type="gramEnd"/>
+      <w:r>
+        <w:t xml:space="preserve"> meet the criteria. We spoke about continuing with debugging our code and creating a presentation for the meeting. We spoke about updating the UML Class Diagram.</w:t>
+      </w:r>
+    </w:p>
+    <w:p/>
+    <w:p>
+      <w:pPr>
+        <w:rPr>
+          <w:color w:val="0070C0"/>
+        </w:rPr>
+      </w:pPr>
+      <w:r>
+        <w:rPr>
+          <w:color w:val="0070C0"/>
+        </w:rPr>
+        <w:t>Completed Tasks</w:t>
+      </w:r>
+    </w:p>
+    <w:p>
+      <w:pPr>
+        <w:pStyle w:val="ListParagraph"/>
+        <w:numPr>
+          <w:ilvl w:val="0"/>
+          <w:numId w:val="36"/>
+        </w:numPr>
+        <w:rPr>
+          <w:color w:val="auto"/>
+          <w:szCs w:val="24"/>
+        </w:rPr>
+      </w:pPr>
+      <w:proofErr w:type="spellStart"/>
+      <w:r>
+        <w:rPr>
+          <w:color w:val="auto"/>
+          <w:szCs w:val="24"/>
+        </w:rPr>
+        <w:t>Radoslav</w:t>
+      </w:r>
+      <w:proofErr w:type="spellEnd"/>
+      <w:r>
+        <w:rPr>
+          <w:color w:val="auto"/>
+          <w:szCs w:val="24"/>
+        </w:rPr>
+        <w:t xml:space="preserve"> </w:t>
+      </w:r>
+      <w:r>
+        <w:rPr>
+          <w:color w:val="auto"/>
+          <w:szCs w:val="24"/>
+        </w:rPr>
+        <w:t>and Kristian created the Presentation</w:t>
+      </w:r>
+    </w:p>
+    <w:p>
+      <w:pPr>
+        <w:pStyle w:val="ListParagraph"/>
+        <w:numPr>
+          <w:ilvl w:val="0"/>
+          <w:numId w:val="36"/>
+        </w:numPr>
+        <w:rPr>
+          <w:color w:val="auto"/>
+          <w:szCs w:val="24"/>
+        </w:rPr>
+      </w:pPr>
+      <w:r>
+        <w:rPr>
+          <w:color w:val="auto"/>
+          <w:szCs w:val="24"/>
+        </w:rPr>
+        <w:t>Lukas Created the Generation of shifts in the website</w:t>
+      </w:r>
+    </w:p>
+    <w:p>
+      <w:pPr>
+        <w:pStyle w:val="ListParagraph"/>
+        <w:numPr>
+          <w:ilvl w:val="0"/>
+          <w:numId w:val="36"/>
+        </w:numPr>
+        <w:rPr>
+          <w:color w:val="auto"/>
+          <w:szCs w:val="24"/>
+        </w:rPr>
+      </w:pPr>
+      <w:r>
+        <w:rPr>
+          <w:color w:val="auto"/>
+          <w:szCs w:val="24"/>
+        </w:rPr>
+        <w:t>Ivan debugged the User System</w:t>
+      </w:r>
+    </w:p>
+    <w:p/>
     <w:p>
       <w:pPr>
         <w:pStyle w:val="ListParagraph"/>
@@ -1584,6 +1810,857 @@
           <w:szCs w:val="24"/>
         </w:rPr>
       </w:pPr>
+    </w:p>
+    <w:p/>
+    <w:p/>
+    <w:p/>
+    <w:p/>
+    <w:p/>
+    <w:p/>
+    <w:p/>
+    <w:p/>
+    <w:p/>
+    <w:p/>
+    <w:p/>
+    <w:p/>
+    <w:p/>
+    <w:p/>
+    <w:p/>
+    <w:p/>
+    <w:p/>
+    <w:p/>
+    <w:p/>
+    <w:p/>
+    <w:p/>
+    <w:p/>
+    <w:p/>
+    <w:p/>
+    <w:p/>
+    <w:p/>
+    <w:p/>
+    <w:p/>
+    <w:p/>
+    <w:p>
+      <w:pPr>
+        <w:pStyle w:val="Heading1"/>
+      </w:pPr>
+      <w:r>
+        <w:lastRenderedPageBreak/>
+        <w:t xml:space="preserve">Week </w:t>
+      </w:r>
+      <w:r>
+        <w:t>1</w:t>
+      </w:r>
+      <w:r>
+        <w:t>2</w:t>
+      </w:r>
+    </w:p>
+    <w:p>
+      <w:pPr>
+        <w:rPr>
+          <w:color w:val="943634" w:themeColor="accent2" w:themeShade="BF"/>
+        </w:rPr>
+      </w:pPr>
+    </w:p>
+    <w:p>
+      <w:r>
+        <w:rPr>
+          <w:color w:val="943634" w:themeColor="accent2" w:themeShade="BF"/>
+        </w:rPr>
+        <w:t>Meeting Date</w:t>
+      </w:r>
+      <w:r>
+        <w:t xml:space="preserve"> | </w:t>
+      </w:r>
+      <w:r>
+        <w:rPr>
+          <w:color w:val="943634" w:themeColor="accent2" w:themeShade="BF"/>
+        </w:rPr>
+        <w:t>time</w:t>
+      </w:r>
+      <w:r>
+        <w:t xml:space="preserve"> </w:t>
+      </w:r>
+      <w:r>
+        <w:t>14</w:t>
+      </w:r>
+      <w:r>
+        <w:rPr>
+          <w:i/>
+        </w:rPr>
+        <w:t>.0</w:t>
+      </w:r>
+      <w:r>
+        <w:rPr>
+          <w:i/>
+        </w:rPr>
+        <w:t>5</w:t>
+      </w:r>
+      <w:r>
+        <w:rPr>
+          <w:i/>
+        </w:rPr>
+        <w:t>.20</w:t>
+      </w:r>
+      <w:r>
+        <w:rPr>
+          <w:i/>
+        </w:rPr>
+        <w:t>20</w:t>
+      </w:r>
+      <w:r>
+        <w:t xml:space="preserve"> | </w:t>
+      </w:r>
+      <w:r>
+        <w:t>10</w:t>
+      </w:r>
+      <w:r>
+        <w:rPr>
+          <w:i/>
+        </w:rPr>
+        <w:t>:</w:t>
+      </w:r>
+      <w:r>
+        <w:rPr>
+          <w:i/>
+        </w:rPr>
+        <w:t>0</w:t>
+      </w:r>
+      <w:r>
+        <w:rPr>
+          <w:i/>
+        </w:rPr>
+        <w:t>0</w:t>
+      </w:r>
+      <w:r>
+        <w:t xml:space="preserve"> | </w:t>
+      </w:r>
+      <w:r>
+        <w:rPr>
+          <w:color w:val="943634" w:themeColor="accent2" w:themeShade="BF"/>
+        </w:rPr>
+        <w:t xml:space="preserve">Meeting location </w:t>
+      </w:r>
+      <w:r>
+        <w:rPr>
+          <w:i/>
+        </w:rPr>
+        <w:t>Online</w:t>
+      </w:r>
+    </w:p>
+    <w:p/>
+    <w:p>
+      <w:r>
+        <w:t xml:space="preserve">We held the meeting with the client. We presented our application and we spoke with the client about some new features we might have in the future. She concluded that </w:t>
+      </w:r>
+      <w:r>
+        <w:t xml:space="preserve">a Cashier App can be completed, also an algorithm which automates the assignment of the shifts by checking the preferred employee shift. </w:t>
+      </w:r>
+      <w:r>
+        <w:t>We</w:t>
+      </w:r>
+      <w:r>
+        <w:t xml:space="preserve"> were given the task to add more information regarding the employee and shift system.</w:t>
+      </w:r>
+    </w:p>
+    <w:p/>
+    <w:p>
+      <w:pPr>
+        <w:rPr>
+          <w:color w:val="0070C0"/>
+        </w:rPr>
+      </w:pPr>
+      <w:r>
+        <w:rPr>
+          <w:color w:val="0070C0"/>
+        </w:rPr>
+        <w:t>Completed Tasks</w:t>
+      </w:r>
+    </w:p>
+    <w:p>
+      <w:pPr>
+        <w:pStyle w:val="ListParagraph"/>
+        <w:numPr>
+          <w:ilvl w:val="0"/>
+          <w:numId w:val="37"/>
+        </w:numPr>
+      </w:pPr>
+      <w:r>
+        <w:rPr>
+          <w:color w:val="auto"/>
+          <w:szCs w:val="24"/>
+        </w:rPr>
+        <w:t>Everyone attended the meeting and gave their reflection at the end, while being active during the discussion.</w:t>
+      </w:r>
+    </w:p>
+    <w:p/>
+    <w:p/>
+    <w:p/>
+    <w:p/>
+    <w:p/>
+    <w:p/>
+    <w:p/>
+    <w:p/>
+    <w:p/>
+    <w:p/>
+    <w:p/>
+    <w:p/>
+    <w:p/>
+    <w:p/>
+    <w:p/>
+    <w:p/>
+    <w:p/>
+    <w:p/>
+    <w:p/>
+    <w:p/>
+    <w:p/>
+    <w:p/>
+    <w:p/>
+    <w:p/>
+    <w:p/>
+    <w:p/>
+    <w:p/>
+    <w:p/>
+    <w:p/>
+    <w:p/>
+    <w:p/>
+    <w:p/>
+    <w:p/>
+    <w:p/>
+    <w:p>
+      <w:pPr>
+        <w:pStyle w:val="Heading1"/>
+      </w:pPr>
+      <w:r>
+        <w:lastRenderedPageBreak/>
+        <w:t xml:space="preserve">Week </w:t>
+      </w:r>
+      <w:r>
+        <w:t>1</w:t>
+      </w:r>
+      <w:r>
+        <w:t>3</w:t>
+      </w:r>
+    </w:p>
+    <w:p>
+      <w:pPr>
+        <w:rPr>
+          <w:color w:val="943634" w:themeColor="accent2" w:themeShade="BF"/>
+        </w:rPr>
+      </w:pPr>
+    </w:p>
+    <w:p>
+      <w:r>
+        <w:rPr>
+          <w:color w:val="943634" w:themeColor="accent2" w:themeShade="BF"/>
+        </w:rPr>
+        <w:t>Meeting Date</w:t>
+      </w:r>
+      <w:r>
+        <w:t xml:space="preserve"> | </w:t>
+      </w:r>
+      <w:r>
+        <w:rPr>
+          <w:color w:val="943634" w:themeColor="accent2" w:themeShade="BF"/>
+        </w:rPr>
+        <w:t>time</w:t>
+      </w:r>
+      <w:r>
+        <w:t xml:space="preserve"> </w:t>
+      </w:r>
+      <w:r>
+        <w:t>21</w:t>
+      </w:r>
+      <w:r>
+        <w:rPr>
+          <w:i/>
+        </w:rPr>
+        <w:t>.0</w:t>
+      </w:r>
+      <w:r>
+        <w:rPr>
+          <w:i/>
+        </w:rPr>
+        <w:t>5</w:t>
+      </w:r>
+      <w:r>
+        <w:rPr>
+          <w:i/>
+        </w:rPr>
+        <w:t>.20</w:t>
+      </w:r>
+      <w:r>
+        <w:rPr>
+          <w:i/>
+        </w:rPr>
+        <w:t>20</w:t>
+      </w:r>
+      <w:r>
+        <w:t xml:space="preserve"> | 1</w:t>
+      </w:r>
+      <w:r>
+        <w:t>1</w:t>
+      </w:r>
+      <w:r>
+        <w:rPr>
+          <w:i/>
+        </w:rPr>
+        <w:t>:</w:t>
+      </w:r>
+      <w:r>
+        <w:rPr>
+          <w:i/>
+        </w:rPr>
+        <w:t>3</w:t>
+      </w:r>
+      <w:r>
+        <w:rPr>
+          <w:i/>
+        </w:rPr>
+        <w:t>0</w:t>
+      </w:r>
+      <w:r>
+        <w:t xml:space="preserve"> | </w:t>
+      </w:r>
+      <w:r>
+        <w:rPr>
+          <w:color w:val="943634" w:themeColor="accent2" w:themeShade="BF"/>
+        </w:rPr>
+        <w:t xml:space="preserve">Meeting location </w:t>
+      </w:r>
+      <w:r>
+        <w:rPr>
+          <w:i/>
+        </w:rPr>
+        <w:t>Online</w:t>
+      </w:r>
+    </w:p>
+    <w:p/>
+    <w:p>
+      <w:r>
+        <w:t>During the meeting we spoke about the new possible addition to our software solution – the shift algorithm. We placed it as high priority and as something that needed to be placed above the other possible extensions. We also spoke about creating an Activity Diagram and the Cashier application, which was placed on low priority for now.</w:t>
+      </w:r>
+    </w:p>
+    <w:p/>
+    <w:p>
+      <w:pPr>
+        <w:rPr>
+          <w:color w:val="0070C0"/>
+        </w:rPr>
+      </w:pPr>
+      <w:r>
+        <w:rPr>
+          <w:color w:val="0070C0"/>
+        </w:rPr>
+        <w:t>Completed Tasks</w:t>
+      </w:r>
+    </w:p>
+    <w:p>
+      <w:pPr>
+        <w:pStyle w:val="ListParagraph"/>
+        <w:numPr>
+          <w:ilvl w:val="0"/>
+          <w:numId w:val="38"/>
+        </w:numPr>
+      </w:pPr>
+      <w:r>
+        <w:rPr>
+          <w:color w:val="auto"/>
+          <w:szCs w:val="24"/>
+        </w:rPr>
+        <w:t xml:space="preserve">Kristian updated the Iteration History Document </w:t>
+      </w:r>
+    </w:p>
+    <w:p>
+      <w:pPr>
+        <w:pStyle w:val="ListParagraph"/>
+        <w:numPr>
+          <w:ilvl w:val="0"/>
+          <w:numId w:val="38"/>
+        </w:numPr>
+      </w:pPr>
+      <w:r>
+        <w:rPr>
+          <w:color w:val="auto"/>
+          <w:szCs w:val="24"/>
+        </w:rPr>
+        <w:t>Ivan refactored the Employee System</w:t>
+      </w:r>
+    </w:p>
+    <w:p/>
+    <w:p/>
+    <w:p/>
+    <w:p/>
+    <w:p/>
+    <w:p/>
+    <w:p/>
+    <w:p/>
+    <w:p/>
+    <w:p/>
+    <w:p/>
+    <w:p/>
+    <w:p/>
+    <w:p/>
+    <w:p/>
+    <w:p/>
+    <w:p/>
+    <w:p/>
+    <w:p/>
+    <w:p/>
+    <w:p/>
+    <w:p/>
+    <w:p/>
+    <w:p/>
+    <w:p/>
+    <w:p/>
+    <w:p/>
+    <w:p/>
+    <w:p/>
+    <w:p/>
+    <w:p/>
+    <w:p/>
+    <w:p/>
+    <w:p/>
+    <w:p/>
+    <w:p>
+      <w:pPr>
+        <w:pStyle w:val="Heading1"/>
+      </w:pPr>
+      <w:r>
+        <w:lastRenderedPageBreak/>
+        <w:t xml:space="preserve">Week </w:t>
+      </w:r>
+      <w:r>
+        <w:t>1</w:t>
+      </w:r>
+      <w:r>
+        <w:t>4</w:t>
+      </w:r>
+    </w:p>
+    <w:p>
+      <w:pPr>
+        <w:rPr>
+          <w:color w:val="943634" w:themeColor="accent2" w:themeShade="BF"/>
+        </w:rPr>
+      </w:pPr>
+    </w:p>
+    <w:p>
+      <w:r>
+        <w:rPr>
+          <w:color w:val="943634" w:themeColor="accent2" w:themeShade="BF"/>
+        </w:rPr>
+        <w:t>Meeting Date</w:t>
+      </w:r>
+      <w:r>
+        <w:t xml:space="preserve"> | </w:t>
+      </w:r>
+      <w:r>
+        <w:rPr>
+          <w:color w:val="943634" w:themeColor="accent2" w:themeShade="BF"/>
+        </w:rPr>
+        <w:t>time</w:t>
+      </w:r>
+      <w:r>
+        <w:t xml:space="preserve"> 2</w:t>
+      </w:r>
+      <w:r>
+        <w:t>8</w:t>
+      </w:r>
+      <w:r>
+        <w:rPr>
+          <w:i/>
+        </w:rPr>
+        <w:t>.0</w:t>
+      </w:r>
+      <w:r>
+        <w:rPr>
+          <w:i/>
+        </w:rPr>
+        <w:t>5</w:t>
+      </w:r>
+      <w:r>
+        <w:rPr>
+          <w:i/>
+        </w:rPr>
+        <w:t>.20</w:t>
+      </w:r>
+      <w:r>
+        <w:rPr>
+          <w:i/>
+        </w:rPr>
+        <w:t>20</w:t>
+      </w:r>
+      <w:r>
+        <w:t xml:space="preserve"> | 1</w:t>
+      </w:r>
+      <w:r>
+        <w:t>0</w:t>
+      </w:r>
+      <w:r>
+        <w:rPr>
+          <w:i/>
+        </w:rPr>
+        <w:t>:</w:t>
+      </w:r>
+      <w:r>
+        <w:rPr>
+          <w:i/>
+        </w:rPr>
+        <w:t>30</w:t>
+      </w:r>
+      <w:r>
+        <w:t xml:space="preserve"> | </w:t>
+      </w:r>
+      <w:r>
+        <w:rPr>
+          <w:color w:val="943634" w:themeColor="accent2" w:themeShade="BF"/>
+        </w:rPr>
+        <w:t xml:space="preserve">Meeting location </w:t>
+      </w:r>
+      <w:r>
+        <w:rPr>
+          <w:i/>
+        </w:rPr>
+        <w:t>Online</w:t>
+      </w:r>
+    </w:p>
+    <w:p/>
+    <w:p>
+      <w:r>
+        <w:t xml:space="preserve">In this meeting our mentor gave us a task to split into two pairs and review each other’s code. Lukas and </w:t>
+      </w:r>
+      <w:proofErr w:type="spellStart"/>
+      <w:r>
+        <w:t>Radoslav</w:t>
+      </w:r>
+      <w:proofErr w:type="spellEnd"/>
+      <w:r>
+        <w:t xml:space="preserve"> were the first team and Kristian and Ivan the second. During the meeting we concluded that we will not have time for all possible additions mentioned in the project backlog, so we decided to not implement the Cashier application and the check-in system, that we had planned. We put code improvement and refactoring as number one priority.</w:t>
+      </w:r>
+    </w:p>
+    <w:p>
+      <w:r>
+        <w:t>We also agreed that we needed to improve the UML Class Diagram.</w:t>
+      </w:r>
+    </w:p>
+    <w:p/>
+    <w:p>
+      <w:pPr>
+        <w:rPr>
+          <w:color w:val="0070C0"/>
+        </w:rPr>
+      </w:pPr>
+      <w:r>
+        <w:rPr>
+          <w:color w:val="0070C0"/>
+        </w:rPr>
+        <w:t>Completed Tasks</w:t>
+      </w:r>
+    </w:p>
+    <w:p>
+      <w:pPr>
+        <w:pStyle w:val="ListParagraph"/>
+        <w:numPr>
+          <w:ilvl w:val="0"/>
+          <w:numId w:val="39"/>
+        </w:numPr>
+      </w:pPr>
+      <w:proofErr w:type="spellStart"/>
+      <w:r>
+        <w:rPr>
+          <w:color w:val="auto"/>
+          <w:szCs w:val="24"/>
+        </w:rPr>
+        <w:t>Radoslav</w:t>
+      </w:r>
+      <w:proofErr w:type="spellEnd"/>
+      <w:r>
+        <w:rPr>
+          <w:color w:val="auto"/>
+          <w:szCs w:val="24"/>
+        </w:rPr>
+        <w:t xml:space="preserve"> refactored the Department system</w:t>
+      </w:r>
+    </w:p>
+    <w:p>
+      <w:pPr>
+        <w:pStyle w:val="ListParagraph"/>
+        <w:numPr>
+          <w:ilvl w:val="0"/>
+          <w:numId w:val="39"/>
+        </w:numPr>
+      </w:pPr>
+      <w:r>
+        <w:rPr>
+          <w:color w:val="auto"/>
+          <w:szCs w:val="24"/>
+        </w:rPr>
+        <w:t>Kristian refactored the Product system</w:t>
+      </w:r>
+    </w:p>
+    <w:p>
+      <w:pPr>
+        <w:pStyle w:val="ListParagraph"/>
+        <w:numPr>
+          <w:ilvl w:val="0"/>
+          <w:numId w:val="39"/>
+        </w:numPr>
+      </w:pPr>
+      <w:r>
+        <w:rPr>
+          <w:color w:val="auto"/>
+          <w:szCs w:val="24"/>
+        </w:rPr>
+        <w:t>Kristian added Restock Request filter for all Stocks</w:t>
+      </w:r>
+    </w:p>
+    <w:p/>
+    <w:p>
+      <w:pPr>
+        <w:ind w:left="270"/>
+      </w:pPr>
+    </w:p>
+    <w:p/>
+    <w:p/>
+    <w:p/>
+    <w:p/>
+    <w:p/>
+    <w:p/>
+    <w:p/>
+    <w:p/>
+    <w:p/>
+    <w:p/>
+    <w:p/>
+    <w:p/>
+    <w:p/>
+    <w:p/>
+    <w:p/>
+    <w:p/>
+    <w:p/>
+    <w:p/>
+    <w:p/>
+    <w:p/>
+    <w:p/>
+    <w:p/>
+    <w:p/>
+    <w:p/>
+    <w:p/>
+    <w:p/>
+    <w:p/>
+    <w:p/>
+    <w:p/>
+    <w:p>
+      <w:pPr>
+        <w:pStyle w:val="Heading1"/>
+      </w:pPr>
+      <w:r>
+        <w:lastRenderedPageBreak/>
+        <w:t xml:space="preserve">Week </w:t>
+      </w:r>
+      <w:r>
+        <w:t>1</w:t>
+      </w:r>
+      <w:r>
+        <w:t>5</w:t>
+      </w:r>
+    </w:p>
+    <w:p>
+      <w:pPr>
+        <w:rPr>
+          <w:color w:val="943634" w:themeColor="accent2" w:themeShade="BF"/>
+        </w:rPr>
+      </w:pPr>
+    </w:p>
+    <w:p>
+      <w:r>
+        <w:rPr>
+          <w:color w:val="943634" w:themeColor="accent2" w:themeShade="BF"/>
+        </w:rPr>
+        <w:t>Meeting Date</w:t>
+      </w:r>
+      <w:r>
+        <w:t xml:space="preserve"> | </w:t>
+      </w:r>
+      <w:r>
+        <w:rPr>
+          <w:color w:val="943634" w:themeColor="accent2" w:themeShade="BF"/>
+        </w:rPr>
+        <w:t>time</w:t>
+      </w:r>
+      <w:r>
+        <w:t xml:space="preserve"> </w:t>
+      </w:r>
+      <w:r>
+        <w:t>04</w:t>
+      </w:r>
+      <w:r>
+        <w:rPr>
+          <w:i/>
+        </w:rPr>
+        <w:t>.0</w:t>
+      </w:r>
+      <w:r>
+        <w:rPr>
+          <w:i/>
+        </w:rPr>
+        <w:t>5</w:t>
+      </w:r>
+      <w:r>
+        <w:rPr>
+          <w:i/>
+        </w:rPr>
+        <w:t>.20</w:t>
+      </w:r>
+      <w:r>
+        <w:rPr>
+          <w:i/>
+        </w:rPr>
+        <w:t>20</w:t>
+      </w:r>
+      <w:r>
+        <w:t xml:space="preserve"> | 10</w:t>
+      </w:r>
+      <w:r>
+        <w:rPr>
+          <w:i/>
+        </w:rPr>
+        <w:t>:</w:t>
+      </w:r>
+      <w:r>
+        <w:rPr>
+          <w:i/>
+        </w:rPr>
+        <w:t>30</w:t>
+      </w:r>
+      <w:r>
+        <w:t xml:space="preserve"> | </w:t>
+      </w:r>
+      <w:r>
+        <w:rPr>
+          <w:color w:val="943634" w:themeColor="accent2" w:themeShade="BF"/>
+        </w:rPr>
+        <w:t xml:space="preserve">Meeting location </w:t>
+      </w:r>
+      <w:r>
+        <w:rPr>
+          <w:i/>
+        </w:rPr>
+        <w:t>Online</w:t>
+      </w:r>
+    </w:p>
+    <w:p/>
+    <w:p>
+      <w:r>
+        <w:t xml:space="preserve">During the meeting we discussed the importance of the Shift algorithm and discussed how it was going to be implemented. Our mentor reviewed the document we sent as pairs and concluded that the current code needs to be refactored as some of its systems were not following the SOLID methodology. Our mentor also informed us about the final document that must be created before the last meeting. </w:t>
+      </w:r>
+    </w:p>
+    <w:p/>
+    <w:p>
+      <w:pPr>
+        <w:rPr>
+          <w:color w:val="0070C0"/>
+        </w:rPr>
+      </w:pPr>
+      <w:r>
+        <w:rPr>
+          <w:color w:val="0070C0"/>
+        </w:rPr>
+        <w:t>Completed Tasks</w:t>
+      </w:r>
+    </w:p>
+    <w:p>
+      <w:pPr>
+        <w:pStyle w:val="ListParagraph"/>
+        <w:numPr>
+          <w:ilvl w:val="0"/>
+          <w:numId w:val="40"/>
+        </w:numPr>
+      </w:pPr>
+      <w:proofErr w:type="spellStart"/>
+      <w:r>
+        <w:rPr>
+          <w:color w:val="auto"/>
+          <w:szCs w:val="24"/>
+        </w:rPr>
+        <w:t>Radoslav</w:t>
+      </w:r>
+      <w:proofErr w:type="spellEnd"/>
+      <w:r>
+        <w:rPr>
+          <w:color w:val="auto"/>
+          <w:szCs w:val="24"/>
+        </w:rPr>
+        <w:t xml:space="preserve"> created the Activity Diagram.</w:t>
+      </w:r>
+    </w:p>
+    <w:p>
+      <w:pPr>
+        <w:pStyle w:val="ListParagraph"/>
+        <w:numPr>
+          <w:ilvl w:val="0"/>
+          <w:numId w:val="40"/>
+        </w:numPr>
+      </w:pPr>
+      <w:proofErr w:type="spellStart"/>
+      <w:r>
+        <w:rPr>
+          <w:color w:val="auto"/>
+          <w:szCs w:val="24"/>
+        </w:rPr>
+        <w:t>Radoslav</w:t>
+      </w:r>
+      <w:proofErr w:type="spellEnd"/>
+      <w:r>
+        <w:rPr>
+          <w:color w:val="auto"/>
+          <w:szCs w:val="24"/>
+        </w:rPr>
+        <w:t xml:space="preserve"> created the front end of one of the two pages for the shift algorithm.</w:t>
+      </w:r>
+    </w:p>
+    <w:p>
+      <w:pPr>
+        <w:pStyle w:val="ListParagraph"/>
+        <w:numPr>
+          <w:ilvl w:val="0"/>
+          <w:numId w:val="40"/>
+        </w:numPr>
+      </w:pPr>
+      <w:r>
+        <w:rPr>
+          <w:color w:val="auto"/>
+          <w:szCs w:val="24"/>
+        </w:rPr>
+        <w:t>Ivan created the front end of one of the two pages for the shift algorithm.</w:t>
+      </w:r>
+    </w:p>
+    <w:p>
+      <w:pPr>
+        <w:pStyle w:val="ListParagraph"/>
+        <w:numPr>
+          <w:ilvl w:val="0"/>
+          <w:numId w:val="40"/>
+        </w:numPr>
+      </w:pPr>
+      <w:r>
+        <w:rPr>
+          <w:color w:val="auto"/>
+          <w:szCs w:val="24"/>
+        </w:rPr>
+        <w:t>Kristian added the Updated By feature for the Shift system.</w:t>
+      </w:r>
+    </w:p>
+    <w:p>
+      <w:pPr>
+        <w:pStyle w:val="ListParagraph"/>
+        <w:numPr>
+          <w:ilvl w:val="0"/>
+          <w:numId w:val="40"/>
+        </w:numPr>
+      </w:pPr>
+      <w:r>
+        <w:t>Kristian refactored the code by sorting the classes into folders and splitting the large data access class intro smaller parts.</w:t>
+      </w:r>
     </w:p>
     <w:p/>
     <w:sectPr>
@@ -2201,6 +3278,95 @@
     </w:lvl>
   </w:abstractNum>
   <w:abstractNum w:abstractNumId="4" w15:restartNumberingAfterBreak="0">
+    <w:nsid w:val="0B7002D3"/>
+    <w:multiLevelType w:val="hybridMultilevel"/>
+    <w:tmpl w:val="AE3496A8"/>
+    <w:lvl w:ilvl="0" w:tplc="2B6674CE">
+      <w:start w:val="1"/>
+      <w:numFmt w:val="decimal"/>
+      <w:lvlText w:val="%1)"/>
+      <w:lvlJc w:val="left"/>
+      <w:pPr>
+        <w:ind w:left="630" w:hanging="360"/>
+      </w:pPr>
+      <w:rPr>
+        <w:rFonts w:ascii="Abadi Extra Light" w:hAnsi="Abadi Extra Light" w:hint="default"/>
+      </w:rPr>
+    </w:lvl>
+    <w:lvl w:ilvl="1" w:tplc="04020019" w:tentative="1">
+      <w:start w:val="1"/>
+      <w:numFmt w:val="lowerLetter"/>
+      <w:lvlText w:val="%2."/>
+      <w:lvlJc w:val="left"/>
+      <w:pPr>
+        <w:ind w:left="1350" w:hanging="360"/>
+      </w:pPr>
+    </w:lvl>
+    <w:lvl w:ilvl="2" w:tplc="0402001B" w:tentative="1">
+      <w:start w:val="1"/>
+      <w:numFmt w:val="lowerRoman"/>
+      <w:lvlText w:val="%3."/>
+      <w:lvlJc w:val="right"/>
+      <w:pPr>
+        <w:ind w:left="2070" w:hanging="180"/>
+      </w:pPr>
+    </w:lvl>
+    <w:lvl w:ilvl="3" w:tplc="0402000F" w:tentative="1">
+      <w:start w:val="1"/>
+      <w:numFmt w:val="decimal"/>
+      <w:lvlText w:val="%4."/>
+      <w:lvlJc w:val="left"/>
+      <w:pPr>
+        <w:ind w:left="2790" w:hanging="360"/>
+      </w:pPr>
+    </w:lvl>
+    <w:lvl w:ilvl="4" w:tplc="04020019" w:tentative="1">
+      <w:start w:val="1"/>
+      <w:numFmt w:val="lowerLetter"/>
+      <w:lvlText w:val="%5."/>
+      <w:lvlJc w:val="left"/>
+      <w:pPr>
+        <w:ind w:left="3510" w:hanging="360"/>
+      </w:pPr>
+    </w:lvl>
+    <w:lvl w:ilvl="5" w:tplc="0402001B" w:tentative="1">
+      <w:start w:val="1"/>
+      <w:numFmt w:val="lowerRoman"/>
+      <w:lvlText w:val="%6."/>
+      <w:lvlJc w:val="right"/>
+      <w:pPr>
+        <w:ind w:left="4230" w:hanging="180"/>
+      </w:pPr>
+    </w:lvl>
+    <w:lvl w:ilvl="6" w:tplc="0402000F" w:tentative="1">
+      <w:start w:val="1"/>
+      <w:numFmt w:val="decimal"/>
+      <w:lvlText w:val="%7."/>
+      <w:lvlJc w:val="left"/>
+      <w:pPr>
+        <w:ind w:left="4950" w:hanging="360"/>
+      </w:pPr>
+    </w:lvl>
+    <w:lvl w:ilvl="7" w:tplc="04020019" w:tentative="1">
+      <w:start w:val="1"/>
+      <w:numFmt w:val="lowerLetter"/>
+      <w:lvlText w:val="%8."/>
+      <w:lvlJc w:val="left"/>
+      <w:pPr>
+        <w:ind w:left="5670" w:hanging="360"/>
+      </w:pPr>
+    </w:lvl>
+    <w:lvl w:ilvl="8" w:tplc="0402001B" w:tentative="1">
+      <w:start w:val="1"/>
+      <w:numFmt w:val="lowerRoman"/>
+      <w:lvlText w:val="%9."/>
+      <w:lvlJc w:val="right"/>
+      <w:pPr>
+        <w:ind w:left="6390" w:hanging="180"/>
+      </w:pPr>
+    </w:lvl>
+  </w:abstractNum>
+  <w:abstractNum w:abstractNumId="5" w15:restartNumberingAfterBreak="0">
     <w:nsid w:val="197B3905"/>
     <w:multiLevelType w:val="hybridMultilevel"/>
     <w:tmpl w:val="8BA80F36"/>
@@ -2312,7 +3478,7 @@
       </w:rPr>
     </w:lvl>
   </w:abstractNum>
-  <w:abstractNum w:abstractNumId="5" w15:restartNumberingAfterBreak="0">
+  <w:abstractNum w:abstractNumId="6" w15:restartNumberingAfterBreak="0">
     <w:nsid w:val="1AC77BCF"/>
     <w:multiLevelType w:val="hybridMultilevel"/>
     <w:tmpl w:val="14987B1C"/>
@@ -2398,7 +3564,7 @@
       </w:pPr>
     </w:lvl>
   </w:abstractNum>
-  <w:abstractNum w:abstractNumId="6" w15:restartNumberingAfterBreak="0">
+  <w:abstractNum w:abstractNumId="7" w15:restartNumberingAfterBreak="0">
     <w:nsid w:val="1FAF437F"/>
     <w:multiLevelType w:val="hybridMultilevel"/>
     <w:tmpl w:val="D48A6FAE"/>
@@ -2487,7 +3653,7 @@
       </w:pPr>
     </w:lvl>
   </w:abstractNum>
-  <w:abstractNum w:abstractNumId="7" w15:restartNumberingAfterBreak="0">
+  <w:abstractNum w:abstractNumId="8" w15:restartNumberingAfterBreak="0">
     <w:nsid w:val="207B4F2F"/>
     <w:multiLevelType w:val="multilevel"/>
     <w:tmpl w:val="E4A2DD1E"/>
@@ -2600,7 +3766,7 @@
       </w:rPr>
     </w:lvl>
   </w:abstractNum>
-  <w:abstractNum w:abstractNumId="8" w15:restartNumberingAfterBreak="0">
+  <w:abstractNum w:abstractNumId="9" w15:restartNumberingAfterBreak="0">
     <w:nsid w:val="20800999"/>
     <w:multiLevelType w:val="hybridMultilevel"/>
     <w:tmpl w:val="AE3496A8"/>
@@ -2689,7 +3855,7 @@
       </w:pPr>
     </w:lvl>
   </w:abstractNum>
-  <w:abstractNum w:abstractNumId="9" w15:restartNumberingAfterBreak="0">
+  <w:abstractNum w:abstractNumId="10" w15:restartNumberingAfterBreak="0">
     <w:nsid w:val="215B58B3"/>
     <w:multiLevelType w:val="hybridMultilevel"/>
     <w:tmpl w:val="6EC85C42"/>
@@ -2778,7 +3944,7 @@
       </w:pPr>
     </w:lvl>
   </w:abstractNum>
-  <w:abstractNum w:abstractNumId="10" w15:restartNumberingAfterBreak="0">
+  <w:abstractNum w:abstractNumId="11" w15:restartNumberingAfterBreak="0">
     <w:nsid w:val="259E5CF9"/>
     <w:multiLevelType w:val="hybridMultilevel"/>
     <w:tmpl w:val="23860E7C"/>
@@ -2867,7 +4033,7 @@
       </w:pPr>
     </w:lvl>
   </w:abstractNum>
-  <w:abstractNum w:abstractNumId="11" w15:restartNumberingAfterBreak="0">
+  <w:abstractNum w:abstractNumId="12" w15:restartNumberingAfterBreak="0">
     <w:nsid w:val="2740094A"/>
     <w:multiLevelType w:val="hybridMultilevel"/>
     <w:tmpl w:val="DBA26466"/>
@@ -2956,7 +4122,7 @@
       </w:pPr>
     </w:lvl>
   </w:abstractNum>
-  <w:abstractNum w:abstractNumId="12" w15:restartNumberingAfterBreak="0">
+  <w:abstractNum w:abstractNumId="13" w15:restartNumberingAfterBreak="0">
     <w:nsid w:val="2BDF477E"/>
     <w:multiLevelType w:val="hybridMultilevel"/>
     <w:tmpl w:val="352644D2"/>
@@ -3042,7 +4208,7 @@
       </w:pPr>
     </w:lvl>
   </w:abstractNum>
-  <w:abstractNum w:abstractNumId="13" w15:restartNumberingAfterBreak="0">
+  <w:abstractNum w:abstractNumId="14" w15:restartNumberingAfterBreak="0">
     <w:nsid w:val="2F5C22F4"/>
     <w:multiLevelType w:val="hybridMultilevel"/>
     <w:tmpl w:val="64E043D6"/>
@@ -3131,7 +4297,7 @@
       </w:pPr>
     </w:lvl>
   </w:abstractNum>
-  <w:abstractNum w:abstractNumId="14" w15:restartNumberingAfterBreak="0">
+  <w:abstractNum w:abstractNumId="15" w15:restartNumberingAfterBreak="0">
     <w:nsid w:val="317625FB"/>
     <w:multiLevelType w:val="hybridMultilevel"/>
     <w:tmpl w:val="AA88A1EA"/>
@@ -3217,7 +4383,7 @@
       </w:pPr>
     </w:lvl>
   </w:abstractNum>
-  <w:abstractNum w:abstractNumId="15" w15:restartNumberingAfterBreak="0">
+  <w:abstractNum w:abstractNumId="16" w15:restartNumberingAfterBreak="0">
     <w:nsid w:val="34B94AC0"/>
     <w:multiLevelType w:val="hybridMultilevel"/>
     <w:tmpl w:val="E25A3950"/>
@@ -3303,7 +4469,7 @@
       </w:pPr>
     </w:lvl>
   </w:abstractNum>
-  <w:abstractNum w:abstractNumId="16" w15:restartNumberingAfterBreak="0">
+  <w:abstractNum w:abstractNumId="17" w15:restartNumberingAfterBreak="0">
     <w:nsid w:val="39EE0FFC"/>
     <w:multiLevelType w:val="hybridMultilevel"/>
     <w:tmpl w:val="F94C788C"/>
@@ -3392,7 +4558,7 @@
       </w:pPr>
     </w:lvl>
   </w:abstractNum>
-  <w:abstractNum w:abstractNumId="17" w15:restartNumberingAfterBreak="0">
+  <w:abstractNum w:abstractNumId="18" w15:restartNumberingAfterBreak="0">
     <w:nsid w:val="3DF10604"/>
     <w:multiLevelType w:val="multilevel"/>
     <w:tmpl w:val="FF7AACFA"/>
@@ -3505,7 +4671,7 @@
       </w:rPr>
     </w:lvl>
   </w:abstractNum>
-  <w:abstractNum w:abstractNumId="18" w15:restartNumberingAfterBreak="0">
+  <w:abstractNum w:abstractNumId="19" w15:restartNumberingAfterBreak="0">
     <w:nsid w:val="3EB43082"/>
     <w:multiLevelType w:val="hybridMultilevel"/>
     <w:tmpl w:val="AE3496A8"/>
@@ -3594,7 +4760,7 @@
       </w:pPr>
     </w:lvl>
   </w:abstractNum>
-  <w:abstractNum w:abstractNumId="19" w15:restartNumberingAfterBreak="0">
+  <w:abstractNum w:abstractNumId="20" w15:restartNumberingAfterBreak="0">
     <w:nsid w:val="3F387F11"/>
     <w:multiLevelType w:val="hybridMultilevel"/>
     <w:tmpl w:val="2B7456BA"/>
@@ -3707,7 +4873,7 @@
       </w:rPr>
     </w:lvl>
   </w:abstractNum>
-  <w:abstractNum w:abstractNumId="20" w15:restartNumberingAfterBreak="0">
+  <w:abstractNum w:abstractNumId="21" w15:restartNumberingAfterBreak="0">
     <w:nsid w:val="41BA3761"/>
     <w:multiLevelType w:val="hybridMultilevel"/>
     <w:tmpl w:val="A0985254"/>
@@ -3795,7 +4961,7 @@
       </w:pPr>
     </w:lvl>
   </w:abstractNum>
-  <w:abstractNum w:abstractNumId="21" w15:restartNumberingAfterBreak="0">
+  <w:abstractNum w:abstractNumId="22" w15:restartNumberingAfterBreak="0">
     <w:nsid w:val="46AB60A4"/>
     <w:multiLevelType w:val="hybridMultilevel"/>
     <w:tmpl w:val="F94C788C"/>
@@ -3884,7 +5050,7 @@
       </w:pPr>
     </w:lvl>
   </w:abstractNum>
-  <w:abstractNum w:abstractNumId="22" w15:restartNumberingAfterBreak="0">
+  <w:abstractNum w:abstractNumId="23" w15:restartNumberingAfterBreak="0">
     <w:nsid w:val="46B9700D"/>
     <w:multiLevelType w:val="hybridMultilevel"/>
     <w:tmpl w:val="0CBAB658"/>
@@ -3970,7 +5136,7 @@
       </w:pPr>
     </w:lvl>
   </w:abstractNum>
-  <w:abstractNum w:abstractNumId="23" w15:restartNumberingAfterBreak="0">
+  <w:abstractNum w:abstractNumId="24" w15:restartNumberingAfterBreak="0">
     <w:nsid w:val="47FD7D93"/>
     <w:multiLevelType w:val="hybridMultilevel"/>
     <w:tmpl w:val="E25A3950"/>
@@ -4056,7 +5222,7 @@
       </w:pPr>
     </w:lvl>
   </w:abstractNum>
-  <w:abstractNum w:abstractNumId="24" w15:restartNumberingAfterBreak="0">
+  <w:abstractNum w:abstractNumId="25" w15:restartNumberingAfterBreak="0">
     <w:nsid w:val="4DB277CD"/>
     <w:multiLevelType w:val="hybridMultilevel"/>
     <w:tmpl w:val="64E043D6"/>
@@ -4145,7 +5311,7 @@
       </w:pPr>
     </w:lvl>
   </w:abstractNum>
-  <w:abstractNum w:abstractNumId="25" w15:restartNumberingAfterBreak="0">
+  <w:abstractNum w:abstractNumId="26" w15:restartNumberingAfterBreak="0">
     <w:nsid w:val="527938B8"/>
     <w:multiLevelType w:val="hybridMultilevel"/>
     <w:tmpl w:val="3B1E4334"/>
@@ -4257,7 +5423,96 @@
       </w:rPr>
     </w:lvl>
   </w:abstractNum>
-  <w:abstractNum w:abstractNumId="26" w15:restartNumberingAfterBreak="0">
+  <w:abstractNum w:abstractNumId="27" w15:restartNumberingAfterBreak="0">
+    <w:nsid w:val="533D05EA"/>
+    <w:multiLevelType w:val="hybridMultilevel"/>
+    <w:tmpl w:val="AE3496A8"/>
+    <w:lvl w:ilvl="0" w:tplc="2B6674CE">
+      <w:start w:val="1"/>
+      <w:numFmt w:val="decimal"/>
+      <w:lvlText w:val="%1)"/>
+      <w:lvlJc w:val="left"/>
+      <w:pPr>
+        <w:ind w:left="630" w:hanging="360"/>
+      </w:pPr>
+      <w:rPr>
+        <w:rFonts w:ascii="Abadi Extra Light" w:hAnsi="Abadi Extra Light" w:hint="default"/>
+      </w:rPr>
+    </w:lvl>
+    <w:lvl w:ilvl="1" w:tplc="04020019" w:tentative="1">
+      <w:start w:val="1"/>
+      <w:numFmt w:val="lowerLetter"/>
+      <w:lvlText w:val="%2."/>
+      <w:lvlJc w:val="left"/>
+      <w:pPr>
+        <w:ind w:left="1350" w:hanging="360"/>
+      </w:pPr>
+    </w:lvl>
+    <w:lvl w:ilvl="2" w:tplc="0402001B" w:tentative="1">
+      <w:start w:val="1"/>
+      <w:numFmt w:val="lowerRoman"/>
+      <w:lvlText w:val="%3."/>
+      <w:lvlJc w:val="right"/>
+      <w:pPr>
+        <w:ind w:left="2070" w:hanging="180"/>
+      </w:pPr>
+    </w:lvl>
+    <w:lvl w:ilvl="3" w:tplc="0402000F" w:tentative="1">
+      <w:start w:val="1"/>
+      <w:numFmt w:val="decimal"/>
+      <w:lvlText w:val="%4."/>
+      <w:lvlJc w:val="left"/>
+      <w:pPr>
+        <w:ind w:left="2790" w:hanging="360"/>
+      </w:pPr>
+    </w:lvl>
+    <w:lvl w:ilvl="4" w:tplc="04020019" w:tentative="1">
+      <w:start w:val="1"/>
+      <w:numFmt w:val="lowerLetter"/>
+      <w:lvlText w:val="%5."/>
+      <w:lvlJc w:val="left"/>
+      <w:pPr>
+        <w:ind w:left="3510" w:hanging="360"/>
+      </w:pPr>
+    </w:lvl>
+    <w:lvl w:ilvl="5" w:tplc="0402001B" w:tentative="1">
+      <w:start w:val="1"/>
+      <w:numFmt w:val="lowerRoman"/>
+      <w:lvlText w:val="%6."/>
+      <w:lvlJc w:val="right"/>
+      <w:pPr>
+        <w:ind w:left="4230" w:hanging="180"/>
+      </w:pPr>
+    </w:lvl>
+    <w:lvl w:ilvl="6" w:tplc="0402000F" w:tentative="1">
+      <w:start w:val="1"/>
+      <w:numFmt w:val="decimal"/>
+      <w:lvlText w:val="%7."/>
+      <w:lvlJc w:val="left"/>
+      <w:pPr>
+        <w:ind w:left="4950" w:hanging="360"/>
+      </w:pPr>
+    </w:lvl>
+    <w:lvl w:ilvl="7" w:tplc="04020019" w:tentative="1">
+      <w:start w:val="1"/>
+      <w:numFmt w:val="lowerLetter"/>
+      <w:lvlText w:val="%8."/>
+      <w:lvlJc w:val="left"/>
+      <w:pPr>
+        <w:ind w:left="5670" w:hanging="360"/>
+      </w:pPr>
+    </w:lvl>
+    <w:lvl w:ilvl="8" w:tplc="0402001B" w:tentative="1">
+      <w:start w:val="1"/>
+      <w:numFmt w:val="lowerRoman"/>
+      <w:lvlText w:val="%9."/>
+      <w:lvlJc w:val="right"/>
+      <w:pPr>
+        <w:ind w:left="6390" w:hanging="180"/>
+      </w:pPr>
+    </w:lvl>
+  </w:abstractNum>
+  <w:abstractNum w:abstractNumId="28" w15:restartNumberingAfterBreak="0">
     <w:nsid w:val="53720D0A"/>
     <w:multiLevelType w:val="hybridMultilevel"/>
     <w:tmpl w:val="AE3496A8"/>
@@ -4346,7 +5601,96 @@
       </w:pPr>
     </w:lvl>
   </w:abstractNum>
-  <w:abstractNum w:abstractNumId="27" w15:restartNumberingAfterBreak="0">
+  <w:abstractNum w:abstractNumId="29" w15:restartNumberingAfterBreak="0">
+    <w:nsid w:val="54FF7E25"/>
+    <w:multiLevelType w:val="hybridMultilevel"/>
+    <w:tmpl w:val="AE3496A8"/>
+    <w:lvl w:ilvl="0" w:tplc="2B6674CE">
+      <w:start w:val="1"/>
+      <w:numFmt w:val="decimal"/>
+      <w:lvlText w:val="%1)"/>
+      <w:lvlJc w:val="left"/>
+      <w:pPr>
+        <w:ind w:left="630" w:hanging="360"/>
+      </w:pPr>
+      <w:rPr>
+        <w:rFonts w:ascii="Abadi Extra Light" w:hAnsi="Abadi Extra Light" w:hint="default"/>
+      </w:rPr>
+    </w:lvl>
+    <w:lvl w:ilvl="1" w:tplc="04020019" w:tentative="1">
+      <w:start w:val="1"/>
+      <w:numFmt w:val="lowerLetter"/>
+      <w:lvlText w:val="%2."/>
+      <w:lvlJc w:val="left"/>
+      <w:pPr>
+        <w:ind w:left="1350" w:hanging="360"/>
+      </w:pPr>
+    </w:lvl>
+    <w:lvl w:ilvl="2" w:tplc="0402001B" w:tentative="1">
+      <w:start w:val="1"/>
+      <w:numFmt w:val="lowerRoman"/>
+      <w:lvlText w:val="%3."/>
+      <w:lvlJc w:val="right"/>
+      <w:pPr>
+        <w:ind w:left="2070" w:hanging="180"/>
+      </w:pPr>
+    </w:lvl>
+    <w:lvl w:ilvl="3" w:tplc="0402000F" w:tentative="1">
+      <w:start w:val="1"/>
+      <w:numFmt w:val="decimal"/>
+      <w:lvlText w:val="%4."/>
+      <w:lvlJc w:val="left"/>
+      <w:pPr>
+        <w:ind w:left="2790" w:hanging="360"/>
+      </w:pPr>
+    </w:lvl>
+    <w:lvl w:ilvl="4" w:tplc="04020019" w:tentative="1">
+      <w:start w:val="1"/>
+      <w:numFmt w:val="lowerLetter"/>
+      <w:lvlText w:val="%5."/>
+      <w:lvlJc w:val="left"/>
+      <w:pPr>
+        <w:ind w:left="3510" w:hanging="360"/>
+      </w:pPr>
+    </w:lvl>
+    <w:lvl w:ilvl="5" w:tplc="0402001B" w:tentative="1">
+      <w:start w:val="1"/>
+      <w:numFmt w:val="lowerRoman"/>
+      <w:lvlText w:val="%6."/>
+      <w:lvlJc w:val="right"/>
+      <w:pPr>
+        <w:ind w:left="4230" w:hanging="180"/>
+      </w:pPr>
+    </w:lvl>
+    <w:lvl w:ilvl="6" w:tplc="0402000F" w:tentative="1">
+      <w:start w:val="1"/>
+      <w:numFmt w:val="decimal"/>
+      <w:lvlText w:val="%7."/>
+      <w:lvlJc w:val="left"/>
+      <w:pPr>
+        <w:ind w:left="4950" w:hanging="360"/>
+      </w:pPr>
+    </w:lvl>
+    <w:lvl w:ilvl="7" w:tplc="04020019" w:tentative="1">
+      <w:start w:val="1"/>
+      <w:numFmt w:val="lowerLetter"/>
+      <w:lvlText w:val="%8."/>
+      <w:lvlJc w:val="left"/>
+      <w:pPr>
+        <w:ind w:left="5670" w:hanging="360"/>
+      </w:pPr>
+    </w:lvl>
+    <w:lvl w:ilvl="8" w:tplc="0402001B" w:tentative="1">
+      <w:start w:val="1"/>
+      <w:numFmt w:val="lowerRoman"/>
+      <w:lvlText w:val="%9."/>
+      <w:lvlJc w:val="right"/>
+      <w:pPr>
+        <w:ind w:left="6390" w:hanging="180"/>
+      </w:pPr>
+    </w:lvl>
+  </w:abstractNum>
+  <w:abstractNum w:abstractNumId="30" w15:restartNumberingAfterBreak="0">
     <w:nsid w:val="58E46C03"/>
     <w:multiLevelType w:val="hybridMultilevel"/>
     <w:tmpl w:val="352644D2"/>
@@ -4432,7 +5776,7 @@
       </w:pPr>
     </w:lvl>
   </w:abstractNum>
-  <w:abstractNum w:abstractNumId="28" w15:restartNumberingAfterBreak="0">
+  <w:abstractNum w:abstractNumId="31" w15:restartNumberingAfterBreak="0">
     <w:nsid w:val="5CFD1476"/>
     <w:multiLevelType w:val="multilevel"/>
     <w:tmpl w:val="701426BE"/>
@@ -4550,7 +5894,96 @@
       </w:rPr>
     </w:lvl>
   </w:abstractNum>
-  <w:abstractNum w:abstractNumId="29" w15:restartNumberingAfterBreak="0">
+  <w:abstractNum w:abstractNumId="32" w15:restartNumberingAfterBreak="0">
+    <w:nsid w:val="62935DF1"/>
+    <w:multiLevelType w:val="hybridMultilevel"/>
+    <w:tmpl w:val="AE3496A8"/>
+    <w:lvl w:ilvl="0" w:tplc="2B6674CE">
+      <w:start w:val="1"/>
+      <w:numFmt w:val="decimal"/>
+      <w:lvlText w:val="%1)"/>
+      <w:lvlJc w:val="left"/>
+      <w:pPr>
+        <w:ind w:left="630" w:hanging="360"/>
+      </w:pPr>
+      <w:rPr>
+        <w:rFonts w:ascii="Abadi Extra Light" w:hAnsi="Abadi Extra Light" w:hint="default"/>
+      </w:rPr>
+    </w:lvl>
+    <w:lvl w:ilvl="1" w:tplc="04020019" w:tentative="1">
+      <w:start w:val="1"/>
+      <w:numFmt w:val="lowerLetter"/>
+      <w:lvlText w:val="%2."/>
+      <w:lvlJc w:val="left"/>
+      <w:pPr>
+        <w:ind w:left="1350" w:hanging="360"/>
+      </w:pPr>
+    </w:lvl>
+    <w:lvl w:ilvl="2" w:tplc="0402001B" w:tentative="1">
+      <w:start w:val="1"/>
+      <w:numFmt w:val="lowerRoman"/>
+      <w:lvlText w:val="%3."/>
+      <w:lvlJc w:val="right"/>
+      <w:pPr>
+        <w:ind w:left="2070" w:hanging="180"/>
+      </w:pPr>
+    </w:lvl>
+    <w:lvl w:ilvl="3" w:tplc="0402000F" w:tentative="1">
+      <w:start w:val="1"/>
+      <w:numFmt w:val="decimal"/>
+      <w:lvlText w:val="%4."/>
+      <w:lvlJc w:val="left"/>
+      <w:pPr>
+        <w:ind w:left="2790" w:hanging="360"/>
+      </w:pPr>
+    </w:lvl>
+    <w:lvl w:ilvl="4" w:tplc="04020019" w:tentative="1">
+      <w:start w:val="1"/>
+      <w:numFmt w:val="lowerLetter"/>
+      <w:lvlText w:val="%5."/>
+      <w:lvlJc w:val="left"/>
+      <w:pPr>
+        <w:ind w:left="3510" w:hanging="360"/>
+      </w:pPr>
+    </w:lvl>
+    <w:lvl w:ilvl="5" w:tplc="0402001B" w:tentative="1">
+      <w:start w:val="1"/>
+      <w:numFmt w:val="lowerRoman"/>
+      <w:lvlText w:val="%6."/>
+      <w:lvlJc w:val="right"/>
+      <w:pPr>
+        <w:ind w:left="4230" w:hanging="180"/>
+      </w:pPr>
+    </w:lvl>
+    <w:lvl w:ilvl="6" w:tplc="0402000F" w:tentative="1">
+      <w:start w:val="1"/>
+      <w:numFmt w:val="decimal"/>
+      <w:lvlText w:val="%7."/>
+      <w:lvlJc w:val="left"/>
+      <w:pPr>
+        <w:ind w:left="4950" w:hanging="360"/>
+      </w:pPr>
+    </w:lvl>
+    <w:lvl w:ilvl="7" w:tplc="04020019" w:tentative="1">
+      <w:start w:val="1"/>
+      <w:numFmt w:val="lowerLetter"/>
+      <w:lvlText w:val="%8."/>
+      <w:lvlJc w:val="left"/>
+      <w:pPr>
+        <w:ind w:left="5670" w:hanging="360"/>
+      </w:pPr>
+    </w:lvl>
+    <w:lvl w:ilvl="8" w:tplc="0402001B" w:tentative="1">
+      <w:start w:val="1"/>
+      <w:numFmt w:val="lowerRoman"/>
+      <w:lvlText w:val="%9."/>
+      <w:lvlJc w:val="right"/>
+      <w:pPr>
+        <w:ind w:left="6390" w:hanging="180"/>
+      </w:pPr>
+    </w:lvl>
+  </w:abstractNum>
+  <w:abstractNum w:abstractNumId="33" w15:restartNumberingAfterBreak="0">
     <w:nsid w:val="676C5F8E"/>
     <w:multiLevelType w:val="hybridMultilevel"/>
     <w:tmpl w:val="AE3496A8"/>
@@ -4639,7 +6072,7 @@
       </w:pPr>
     </w:lvl>
   </w:abstractNum>
-  <w:abstractNum w:abstractNumId="30" w15:restartNumberingAfterBreak="0">
+  <w:abstractNum w:abstractNumId="34" w15:restartNumberingAfterBreak="0">
     <w:nsid w:val="69A828D2"/>
     <w:multiLevelType w:val="hybridMultilevel"/>
     <w:tmpl w:val="6504B444"/>
@@ -4750,7 +6183,7 @@
       </w:rPr>
     </w:lvl>
   </w:abstractNum>
-  <w:abstractNum w:abstractNumId="31" w15:restartNumberingAfterBreak="0">
+  <w:abstractNum w:abstractNumId="35" w15:restartNumberingAfterBreak="0">
     <w:nsid w:val="76125FC7"/>
     <w:multiLevelType w:val="hybridMultilevel"/>
     <w:tmpl w:val="31BA3870"/>
@@ -4863,7 +6296,7 @@
       </w:rPr>
     </w:lvl>
   </w:abstractNum>
-  <w:abstractNum w:abstractNumId="32" w15:restartNumberingAfterBreak="0">
+  <w:abstractNum w:abstractNumId="36" w15:restartNumberingAfterBreak="0">
     <w:nsid w:val="78BC1740"/>
     <w:multiLevelType w:val="hybridMultilevel"/>
     <w:tmpl w:val="5EAA1812"/>
@@ -4975,7 +6408,7 @@
       </w:rPr>
     </w:lvl>
   </w:abstractNum>
-  <w:abstractNum w:abstractNumId="33" w15:restartNumberingAfterBreak="0">
+  <w:abstractNum w:abstractNumId="37" w15:restartNumberingAfterBreak="0">
     <w:nsid w:val="7E892835"/>
     <w:multiLevelType w:val="hybridMultilevel"/>
     <w:tmpl w:val="64E043D6"/>
@@ -5064,7 +6497,96 @@
       </w:pPr>
     </w:lvl>
   </w:abstractNum>
-  <w:abstractNum w:abstractNumId="34" w15:restartNumberingAfterBreak="0">
+  <w:abstractNum w:abstractNumId="38" w15:restartNumberingAfterBreak="0">
+    <w:nsid w:val="7F663C0F"/>
+    <w:multiLevelType w:val="hybridMultilevel"/>
+    <w:tmpl w:val="AE3496A8"/>
+    <w:lvl w:ilvl="0" w:tplc="2B6674CE">
+      <w:start w:val="1"/>
+      <w:numFmt w:val="decimal"/>
+      <w:lvlText w:val="%1)"/>
+      <w:lvlJc w:val="left"/>
+      <w:pPr>
+        <w:ind w:left="630" w:hanging="360"/>
+      </w:pPr>
+      <w:rPr>
+        <w:rFonts w:ascii="Abadi Extra Light" w:hAnsi="Abadi Extra Light" w:hint="default"/>
+      </w:rPr>
+    </w:lvl>
+    <w:lvl w:ilvl="1" w:tplc="04020019" w:tentative="1">
+      <w:start w:val="1"/>
+      <w:numFmt w:val="lowerLetter"/>
+      <w:lvlText w:val="%2."/>
+      <w:lvlJc w:val="left"/>
+      <w:pPr>
+        <w:ind w:left="1350" w:hanging="360"/>
+      </w:pPr>
+    </w:lvl>
+    <w:lvl w:ilvl="2" w:tplc="0402001B" w:tentative="1">
+      <w:start w:val="1"/>
+      <w:numFmt w:val="lowerRoman"/>
+      <w:lvlText w:val="%3."/>
+      <w:lvlJc w:val="right"/>
+      <w:pPr>
+        <w:ind w:left="2070" w:hanging="180"/>
+      </w:pPr>
+    </w:lvl>
+    <w:lvl w:ilvl="3" w:tplc="0402000F" w:tentative="1">
+      <w:start w:val="1"/>
+      <w:numFmt w:val="decimal"/>
+      <w:lvlText w:val="%4."/>
+      <w:lvlJc w:val="left"/>
+      <w:pPr>
+        <w:ind w:left="2790" w:hanging="360"/>
+      </w:pPr>
+    </w:lvl>
+    <w:lvl w:ilvl="4" w:tplc="04020019" w:tentative="1">
+      <w:start w:val="1"/>
+      <w:numFmt w:val="lowerLetter"/>
+      <w:lvlText w:val="%5."/>
+      <w:lvlJc w:val="left"/>
+      <w:pPr>
+        <w:ind w:left="3510" w:hanging="360"/>
+      </w:pPr>
+    </w:lvl>
+    <w:lvl w:ilvl="5" w:tplc="0402001B" w:tentative="1">
+      <w:start w:val="1"/>
+      <w:numFmt w:val="lowerRoman"/>
+      <w:lvlText w:val="%6."/>
+      <w:lvlJc w:val="right"/>
+      <w:pPr>
+        <w:ind w:left="4230" w:hanging="180"/>
+      </w:pPr>
+    </w:lvl>
+    <w:lvl w:ilvl="6" w:tplc="0402000F" w:tentative="1">
+      <w:start w:val="1"/>
+      <w:numFmt w:val="decimal"/>
+      <w:lvlText w:val="%7."/>
+      <w:lvlJc w:val="left"/>
+      <w:pPr>
+        <w:ind w:left="4950" w:hanging="360"/>
+      </w:pPr>
+    </w:lvl>
+    <w:lvl w:ilvl="7" w:tplc="04020019" w:tentative="1">
+      <w:start w:val="1"/>
+      <w:numFmt w:val="lowerLetter"/>
+      <w:lvlText w:val="%8."/>
+      <w:lvlJc w:val="left"/>
+      <w:pPr>
+        <w:ind w:left="5670" w:hanging="360"/>
+      </w:pPr>
+    </w:lvl>
+    <w:lvl w:ilvl="8" w:tplc="0402001B" w:tentative="1">
+      <w:start w:val="1"/>
+      <w:numFmt w:val="lowerRoman"/>
+      <w:lvlText w:val="%9."/>
+      <w:lvlJc w:val="right"/>
+      <w:pPr>
+        <w:ind w:left="6390" w:hanging="180"/>
+      </w:pPr>
+    </w:lvl>
+  </w:abstractNum>
+  <w:abstractNum w:abstractNumId="39" w15:restartNumberingAfterBreak="0">
     <w:nsid w:val="7FAE0B4A"/>
     <w:multiLevelType w:val="hybridMultilevel"/>
     <w:tmpl w:val="975C4D8C"/>
@@ -5177,109 +6699,124 @@
     </w:lvl>
   </w:abstractNum>
   <w:num w:numId="1">
-    <w:abstractNumId w:val="7"/>
+    <w:abstractNumId w:val="8"/>
   </w:num>
   <w:num w:numId="2">
-    <w:abstractNumId w:val="17"/>
+    <w:abstractNumId w:val="18"/>
   </w:num>
   <w:num w:numId="3">
-    <w:abstractNumId w:val="28"/>
+    <w:abstractNumId w:val="31"/>
   </w:num>
   <w:num w:numId="4">
-    <w:abstractNumId w:val="31"/>
+    <w:abstractNumId w:val="35"/>
   </w:num>
   <w:num w:numId="5">
-    <w:abstractNumId w:val="32"/>
+    <w:abstractNumId w:val="36"/>
   </w:num>
   <w:num w:numId="6">
-    <w:abstractNumId w:val="4"/>
+    <w:abstractNumId w:val="5"/>
   </w:num>
   <w:num w:numId="7">
-    <w:abstractNumId w:val="25"/>
+    <w:abstractNumId w:val="26"/>
   </w:num>
   <w:num w:numId="8">
-    <w:abstractNumId w:val="11"/>
+    <w:abstractNumId w:val="12"/>
   </w:num>
   <w:num w:numId="9">
-    <w:abstractNumId w:val="9"/>
+    <w:abstractNumId w:val="10"/>
   </w:num>
   <w:num w:numId="10">
     <w:abstractNumId w:val="3"/>
   </w:num>
   <w:num w:numId="11">
+    <w:abstractNumId w:val="21"/>
+  </w:num>
+  <w:num w:numId="12">
     <w:abstractNumId w:val="20"/>
   </w:num>
-  <w:num w:numId="12">
+  <w:num w:numId="13">
+    <w:abstractNumId w:val="39"/>
+  </w:num>
+  <w:num w:numId="14">
+    <w:abstractNumId w:val="34"/>
+  </w:num>
+  <w:num w:numId="15">
     <w:abstractNumId w:val="19"/>
   </w:num>
-  <w:num w:numId="13">
-    <w:abstractNumId w:val="34"/>
-  </w:num>
-  <w:num w:numId="14">
-    <w:abstractNumId w:val="30"/>
-  </w:num>
-  <w:num w:numId="15">
-    <w:abstractNumId w:val="18"/>
-  </w:num>
   <w:num w:numId="16">
-    <w:abstractNumId w:val="24"/>
+    <w:abstractNumId w:val="25"/>
   </w:num>
   <w:num w:numId="17">
-    <w:abstractNumId w:val="33"/>
+    <w:abstractNumId w:val="37"/>
   </w:num>
   <w:num w:numId="18">
     <w:abstractNumId w:val="2"/>
   </w:num>
   <w:num w:numId="19">
-    <w:abstractNumId w:val="6"/>
+    <w:abstractNumId w:val="7"/>
   </w:num>
   <w:num w:numId="20">
+    <w:abstractNumId w:val="16"/>
+  </w:num>
+  <w:num w:numId="21">
+    <w:abstractNumId w:val="24"/>
+  </w:num>
+  <w:num w:numId="22">
     <w:abstractNumId w:val="15"/>
   </w:num>
-  <w:num w:numId="21">
-    <w:abstractNumId w:val="23"/>
-  </w:num>
-  <w:num w:numId="22">
+  <w:num w:numId="23">
     <w:abstractNumId w:val="14"/>
-  </w:num>
-  <w:num w:numId="23">
-    <w:abstractNumId w:val="13"/>
   </w:num>
   <w:num w:numId="24">
     <w:abstractNumId w:val="0"/>
   </w:num>
   <w:num w:numId="25">
-    <w:abstractNumId w:val="16"/>
+    <w:abstractNumId w:val="17"/>
   </w:num>
   <w:num w:numId="26">
-    <w:abstractNumId w:val="21"/>
+    <w:abstractNumId w:val="22"/>
   </w:num>
   <w:num w:numId="27">
-    <w:abstractNumId w:val="10"/>
+    <w:abstractNumId w:val="11"/>
   </w:num>
   <w:num w:numId="28">
-    <w:abstractNumId w:val="5"/>
+    <w:abstractNumId w:val="6"/>
   </w:num>
   <w:num w:numId="29">
     <w:abstractNumId w:val="1"/>
   </w:num>
   <w:num w:numId="30">
+    <w:abstractNumId w:val="30"/>
+  </w:num>
+  <w:num w:numId="31">
+    <w:abstractNumId w:val="13"/>
+  </w:num>
+  <w:num w:numId="32">
+    <w:abstractNumId w:val="23"/>
+  </w:num>
+  <w:num w:numId="33">
+    <w:abstractNumId w:val="9"/>
+  </w:num>
+  <w:num w:numId="34">
+    <w:abstractNumId w:val="28"/>
+  </w:num>
+  <w:num w:numId="35">
+    <w:abstractNumId w:val="33"/>
+  </w:num>
+  <w:num w:numId="36">
+    <w:abstractNumId w:val="4"/>
+  </w:num>
+  <w:num w:numId="37">
+    <w:abstractNumId w:val="38"/>
+  </w:num>
+  <w:num w:numId="38">
+    <w:abstractNumId w:val="29"/>
+  </w:num>
+  <w:num w:numId="39">
     <w:abstractNumId w:val="27"/>
   </w:num>
-  <w:num w:numId="31">
-    <w:abstractNumId w:val="12"/>
-  </w:num>
-  <w:num w:numId="32">
-    <w:abstractNumId w:val="22"/>
-  </w:num>
-  <w:num w:numId="33">
-    <w:abstractNumId w:val="8"/>
-  </w:num>
-  <w:num w:numId="34">
-    <w:abstractNumId w:val="26"/>
-  </w:num>
-  <w:num w:numId="35">
-    <w:abstractNumId w:val="29"/>
+  <w:num w:numId="40">
+    <w:abstractNumId w:val="32"/>
   </w:num>
 </w:numbering>
 </file>
@@ -5683,7 +7220,7 @@
   <w:style w:type="paragraph" w:default="1" w:styleId="Normal">
     <w:name w:val="Normal"/>
     <w:qFormat/>
-    <w:rsid w:val="00032FE5"/>
+    <w:rsid w:val="0058453F"/>
     <w:pPr>
       <w:spacing w:line="240" w:lineRule="auto"/>
     </w:pPr>
@@ -5699,6 +7236,7 @@
     <w:name w:val="heading 1"/>
     <w:basedOn w:val="Normal"/>
     <w:next w:val="Normal"/>
+    <w:link w:val="Heading1Char"/>
     <w:autoRedefine/>
     <w:uiPriority w:val="9"/>
     <w:qFormat/>
@@ -6659,6 +8197,21 @@
       <w:u w:val="single"/>
     </w:rPr>
   </w:style>
+  <w:style w:type="character" w:customStyle="1" w:styleId="Heading1Char">
+    <w:name w:val="Heading 1 Char"/>
+    <w:basedOn w:val="DefaultParagraphFont"/>
+    <w:link w:val="Heading1"/>
+    <w:uiPriority w:val="9"/>
+    <w:rsid w:val="006F15E9"/>
+    <w:rPr>
+      <w:rFonts w:ascii="Abadi" w:hAnsi="Abadi"/>
+      <w:b/>
+      <w:color w:val="4F81BD" w:themeColor="accent1"/>
+      <w:sz w:val="40"/>
+      <w:szCs w:val="40"/>
+      <w:lang w:val="en-US"/>
+    </w:rPr>
+  </w:style>
 </w:styles>
 </file>
 

</xml_diff>